<commit_message>
add Just Tech News Java project
</commit_message>
<xml_diff>
--- a/public/Ryan Moscoe Resume.docx
+++ b/public/Ryan Moscoe Resume.docx
@@ -1,6 +1,6 @@
 
 <file path=word/document.xml><?xml version="1.0" encoding="utf-8"?>
-<w:document xmlns:wpc="http://schemas.microsoft.com/office/word/2010/wordprocessingCanvas" xmlns:cx="http://schemas.microsoft.com/office/drawing/2014/chartex" xmlns:cx1="http://schemas.microsoft.com/office/drawing/2015/9/8/chartex" xmlns:cx2="http://schemas.microsoft.com/office/drawing/2015/10/21/chartex" xmlns:cx3="http://schemas.microsoft.com/office/drawing/2016/5/9/chartex" xmlns:cx4="http://schemas.microsoft.com/office/drawing/2016/5/10/chartex" xmlns:cx5="http://schemas.microsoft.com/office/drawing/2016/5/11/chartex" xmlns:cx6="http://schemas.microsoft.com/office/drawing/2016/5/12/chartex" xmlns:cx7="http://schemas.microsoft.com/office/drawing/2016/5/13/chartex" xmlns:cx8="http://schemas.microsoft.com/office/drawing/2016/5/14/chartex" xmlns:mc="http://schemas.openxmlformats.org/markup-compatibility/2006" xmlns:aink="http://schemas.microsoft.com/office/drawing/2016/ink" xmlns:am3d="http://schemas.microsoft.com/office/drawing/2017/model3d" xmlns:o="urn:schemas-microsoft-com:office:office" xmlns:oel="http://schemas.microsoft.com/office/2019/extlst" xmlns:r="http://schemas.openxmlformats.org/officeDocument/2006/relationships" xmlns:m="http://schemas.openxmlformats.org/officeDocument/2006/math" xmlns:v="urn:schemas-microsoft-com:vml" xmlns:wp14="http://schemas.microsoft.com/office/word/2010/wordprocessingDrawing" xmlns:wp="http://schemas.openxmlformats.org/drawingml/2006/wordprocessingDrawing" xmlns:w10="urn:schemas-microsoft-com:office:word" xmlns:w="http://schemas.openxmlformats.org/wordprocessingml/2006/main" xmlns:w14="http://schemas.microsoft.com/office/word/2010/wordml" xmlns:w15="http://schemas.microsoft.com/office/word/2012/wordml" xmlns:w16cex="http://schemas.microsoft.com/office/word/2018/wordml/cex" xmlns:w16cid="http://schemas.microsoft.com/office/word/2016/wordml/cid" xmlns:w16="http://schemas.microsoft.com/office/word/2018/wordml" xmlns:w16du="http://schemas.microsoft.com/office/word/2023/wordml/word16du" xmlns:w16sdtdh="http://schemas.microsoft.com/office/word/2020/wordml/sdtdatahash" xmlns:w16se="http://schemas.microsoft.com/office/word/2015/wordml/symex" xmlns:wpg="http://schemas.microsoft.com/office/word/2010/wordprocessingGroup" xmlns:wpi="http://schemas.microsoft.com/office/word/2010/wordprocessingInk" xmlns:wne="http://schemas.microsoft.com/office/word/2006/wordml" xmlns:wps="http://schemas.microsoft.com/office/word/2010/wordprocessingShape" mc:Ignorable="w14 w15 w16se w16cid w16 w16cex w16sdtdh wp14">
+<w:document xmlns:wpc="http://schemas.microsoft.com/office/word/2010/wordprocessingCanvas" xmlns:cx="http://schemas.microsoft.com/office/drawing/2014/chartex" xmlns:cx1="http://schemas.microsoft.com/office/drawing/2015/9/8/chartex" xmlns:cx2="http://schemas.microsoft.com/office/drawing/2015/10/21/chartex" xmlns:cx3="http://schemas.microsoft.com/office/drawing/2016/5/9/chartex" xmlns:cx4="http://schemas.microsoft.com/office/drawing/2016/5/10/chartex" xmlns:cx5="http://schemas.microsoft.com/office/drawing/2016/5/11/chartex" xmlns:cx6="http://schemas.microsoft.com/office/drawing/2016/5/12/chartex" xmlns:cx7="http://schemas.microsoft.com/office/drawing/2016/5/13/chartex" xmlns:cx8="http://schemas.microsoft.com/office/drawing/2016/5/14/chartex" xmlns:mc="http://schemas.openxmlformats.org/markup-compatibility/2006" xmlns:aink="http://schemas.microsoft.com/office/drawing/2016/ink" xmlns:am3d="http://schemas.microsoft.com/office/drawing/2017/model3d" xmlns:o="urn:schemas-microsoft-com:office:office" xmlns:oel="http://schemas.microsoft.com/office/2019/extlst" xmlns:r="http://schemas.openxmlformats.org/officeDocument/2006/relationships" xmlns:m="http://schemas.openxmlformats.org/officeDocument/2006/math" xmlns:v="urn:schemas-microsoft-com:vml" xmlns:wp14="http://schemas.microsoft.com/office/word/2010/wordprocessingDrawing" xmlns:wp="http://schemas.openxmlformats.org/drawingml/2006/wordprocessingDrawing" xmlns:w10="urn:schemas-microsoft-com:office:word" xmlns:w="http://schemas.openxmlformats.org/wordprocessingml/2006/main" xmlns:w14="http://schemas.microsoft.com/office/word/2010/wordml" xmlns:w15="http://schemas.microsoft.com/office/word/2012/wordml" xmlns:w16cex="http://schemas.microsoft.com/office/word/2018/wordml/cex" xmlns:w16cid="http://schemas.microsoft.com/office/word/2016/wordml/cid" xmlns:w16="http://schemas.microsoft.com/office/word/2018/wordml" xmlns:w16sdtdh="http://schemas.microsoft.com/office/word/2020/wordml/sdtdatahash" xmlns:w16se="http://schemas.microsoft.com/office/word/2015/wordml/symex" xmlns:wpg="http://schemas.microsoft.com/office/word/2010/wordprocessingGroup" xmlns:wpi="http://schemas.microsoft.com/office/word/2010/wordprocessingInk" xmlns:wne="http://schemas.microsoft.com/office/word/2006/wordml" xmlns:wps="http://schemas.microsoft.com/office/word/2010/wordprocessingShape" mc:Ignorable="w14 w15 w16se w16cid w16 w16cex w16sdtdh wp14">
   <w:body>
     <w:p>
       <w:pPr>
@@ -463,19 +463,44 @@
           <w:rFonts w:ascii="Calibri" w:eastAsia="Calibri" w:hAnsi="Calibri" w:cs="Calibri"/>
           <w:color w:val="000000"/>
         </w:rPr>
-        <w:t xml:space="preserve">Java | C | Python | HTML | CSS | JavaScript </w:t>
-      </w:r>
-      <w:r>
-        <w:rPr>
-          <w:rFonts w:ascii="Calibri" w:eastAsia="Calibri" w:hAnsi="Calibri" w:cs="Calibri"/>
-        </w:rPr>
-        <w:t xml:space="preserve">| Node.JS </w:t>
-      </w:r>
-      <w:r>
-        <w:rPr>
-          <w:rFonts w:ascii="Calibri" w:eastAsia="Calibri" w:hAnsi="Calibri" w:cs="Calibri"/>
-        </w:rPr>
-        <w:t>| MySQL | MongoDB</w:t>
+        <w:t>HT</w:t>
+      </w:r>
+      <w:r>
+        <w:rPr>
+          <w:rFonts w:ascii="Calibri" w:eastAsia="Calibri" w:hAnsi="Calibri" w:cs="Calibri"/>
+          <w:color w:val="000000"/>
+        </w:rPr>
+        <w:t xml:space="preserve">ML | CSS | JavaScript </w:t>
+      </w:r>
+      <w:r>
+        <w:rPr>
+          <w:rFonts w:ascii="Calibri" w:eastAsia="Calibri" w:hAnsi="Calibri" w:cs="Calibri"/>
+        </w:rPr>
+        <w:t xml:space="preserve">| </w:t>
+      </w:r>
+      <w:r>
+        <w:rPr>
+          <w:rFonts w:ascii="Calibri" w:eastAsia="Calibri" w:hAnsi="Calibri" w:cs="Calibri"/>
+        </w:rPr>
+        <w:t xml:space="preserve">Node.JS </w:t>
+      </w:r>
+      <w:r>
+        <w:rPr>
+          <w:rFonts w:ascii="Calibri" w:eastAsia="Calibri" w:hAnsi="Calibri" w:cs="Calibri"/>
+        </w:rPr>
+        <w:t xml:space="preserve">| </w:t>
+      </w:r>
+      <w:r>
+        <w:rPr>
+          <w:rFonts w:ascii="Calibri" w:eastAsia="Calibri" w:hAnsi="Calibri" w:cs="Calibri"/>
+        </w:rPr>
+        <w:t xml:space="preserve">Python | Java | C | </w:t>
+      </w:r>
+      <w:r>
+        <w:rPr>
+          <w:rFonts w:ascii="Calibri" w:eastAsia="Calibri" w:hAnsi="Calibri" w:cs="Calibri"/>
+        </w:rPr>
+        <w:t>MySQL | MongoDB</w:t>
       </w:r>
     </w:p>
     <w:p>
@@ -517,7 +542,19 @@
         <w:rPr>
           <w:rFonts w:ascii="Calibri" w:eastAsia="Calibri" w:hAnsi="Calibri" w:cs="Calibri"/>
         </w:rPr>
-        <w:t xml:space="preserve"> Flask | Express-Handlebars | Jinja2 |</w:t>
+        <w:t xml:space="preserve"> Flask | </w:t>
+      </w:r>
+      <w:r>
+        <w:rPr>
+          <w:rFonts w:ascii="Calibri" w:eastAsia="Calibri" w:hAnsi="Calibri" w:cs="Calibri"/>
+        </w:rPr>
+        <w:t xml:space="preserve">Spring Boot | </w:t>
+      </w:r>
+      <w:r>
+        <w:rPr>
+          <w:rFonts w:ascii="Calibri" w:eastAsia="Calibri" w:hAnsi="Calibri" w:cs="Calibri"/>
+        </w:rPr>
+        <w:t>Handlebars | Jinja2 |</w:t>
       </w:r>
       <w:r>
         <w:rPr>
@@ -577,8 +614,36 @@
         <w:rPr>
           <w:rFonts w:ascii="Calibri" w:eastAsia="Calibri" w:hAnsi="Calibri" w:cs="Calibri"/>
         </w:rPr>
-        <w:t>| JUnit | Jest</w:t>
-      </w:r>
+        <w:t xml:space="preserve">| </w:t>
+      </w:r>
+      <w:proofErr w:type="spellStart"/>
+      <w:r>
+        <w:rPr>
+          <w:rFonts w:ascii="Calibri" w:eastAsia="Calibri" w:hAnsi="Calibri" w:cs="Calibri"/>
+        </w:rPr>
+        <w:t>Thymeleaf</w:t>
+      </w:r>
+      <w:proofErr w:type="spellEnd"/>
+      <w:r>
+        <w:rPr>
+          <w:rFonts w:ascii="Calibri" w:eastAsia="Calibri" w:hAnsi="Calibri" w:cs="Calibri"/>
+        </w:rPr>
+        <w:t xml:space="preserve"> </w:t>
+      </w:r>
+      <w:r>
+        <w:rPr>
+          <w:rFonts w:ascii="Calibri" w:eastAsia="Calibri" w:hAnsi="Calibri" w:cs="Calibri"/>
+        </w:rPr>
+        <w:t xml:space="preserve">| JUnit | </w:t>
+      </w:r>
+      <w:proofErr w:type="gramStart"/>
+      <w:r>
+        <w:rPr>
+          <w:rFonts w:ascii="Calibri" w:eastAsia="Calibri" w:hAnsi="Calibri" w:cs="Calibri"/>
+        </w:rPr>
+        <w:t>Jest</w:t>
+      </w:r>
+      <w:proofErr w:type="gramEnd"/>
     </w:p>
     <w:p>
       <w:pPr>
@@ -2081,7 +2146,7 @@
           <w:sz w:val="28"/>
           <w:szCs w:val="28"/>
         </w:rPr>
-        <w:t>PROFESSIONAL DEVELOPMENT</w:t>
+        <w:t>CERTIFICATIONS</w:t>
       </w:r>
     </w:p>
     <w:p>
@@ -2428,7 +2493,7 @@
 </file>
 
 <file path=word/endnotes.xml><?xml version="1.0" encoding="utf-8"?>
-<w:endnotes xmlns:wpc="http://schemas.microsoft.com/office/word/2010/wordprocessingCanvas" xmlns:cx="http://schemas.microsoft.com/office/drawing/2014/chartex" xmlns:cx1="http://schemas.microsoft.com/office/drawing/2015/9/8/chartex" xmlns:cx2="http://schemas.microsoft.com/office/drawing/2015/10/21/chartex" xmlns:cx3="http://schemas.microsoft.com/office/drawing/2016/5/9/chartex" xmlns:cx4="http://schemas.microsoft.com/office/drawing/2016/5/10/chartex" xmlns:cx5="http://schemas.microsoft.com/office/drawing/2016/5/11/chartex" xmlns:cx6="http://schemas.microsoft.com/office/drawing/2016/5/12/chartex" xmlns:cx7="http://schemas.microsoft.com/office/drawing/2016/5/13/chartex" xmlns:cx8="http://schemas.microsoft.com/office/drawing/2016/5/14/chartex" xmlns:mc="http://schemas.openxmlformats.org/markup-compatibility/2006" xmlns:aink="http://schemas.microsoft.com/office/drawing/2016/ink" xmlns:am3d="http://schemas.microsoft.com/office/drawing/2017/model3d" xmlns:o="urn:schemas-microsoft-com:office:office" xmlns:oel="http://schemas.microsoft.com/office/2019/extlst" xmlns:r="http://schemas.openxmlformats.org/officeDocument/2006/relationships" xmlns:m="http://schemas.openxmlformats.org/officeDocument/2006/math" xmlns:v="urn:schemas-microsoft-com:vml" xmlns:wp14="http://schemas.microsoft.com/office/word/2010/wordprocessingDrawing" xmlns:wp="http://schemas.openxmlformats.org/drawingml/2006/wordprocessingDrawing" xmlns:w10="urn:schemas-microsoft-com:office:word" xmlns:w="http://schemas.openxmlformats.org/wordprocessingml/2006/main" xmlns:w14="http://schemas.microsoft.com/office/word/2010/wordml" xmlns:w15="http://schemas.microsoft.com/office/word/2012/wordml" xmlns:w16cex="http://schemas.microsoft.com/office/word/2018/wordml/cex" xmlns:w16cid="http://schemas.microsoft.com/office/word/2016/wordml/cid" xmlns:w16="http://schemas.microsoft.com/office/word/2018/wordml" xmlns:w16du="http://schemas.microsoft.com/office/word/2023/wordml/word16du" xmlns:w16sdtdh="http://schemas.microsoft.com/office/word/2020/wordml/sdtdatahash" xmlns:w16se="http://schemas.microsoft.com/office/word/2015/wordml/symex" xmlns:wpg="http://schemas.microsoft.com/office/word/2010/wordprocessingGroup" xmlns:wpi="http://schemas.microsoft.com/office/word/2010/wordprocessingInk" xmlns:wne="http://schemas.microsoft.com/office/word/2006/wordml" xmlns:wps="http://schemas.microsoft.com/office/word/2010/wordprocessingShape" mc:Ignorable="w14 w15 w16se w16cid w16 w16cex w16sdtdh wp14">
+<w:endnotes xmlns:wpc="http://schemas.microsoft.com/office/word/2010/wordprocessingCanvas" xmlns:cx="http://schemas.microsoft.com/office/drawing/2014/chartex" xmlns:cx1="http://schemas.microsoft.com/office/drawing/2015/9/8/chartex" xmlns:cx2="http://schemas.microsoft.com/office/drawing/2015/10/21/chartex" xmlns:cx3="http://schemas.microsoft.com/office/drawing/2016/5/9/chartex" xmlns:cx4="http://schemas.microsoft.com/office/drawing/2016/5/10/chartex" xmlns:cx5="http://schemas.microsoft.com/office/drawing/2016/5/11/chartex" xmlns:cx6="http://schemas.microsoft.com/office/drawing/2016/5/12/chartex" xmlns:cx7="http://schemas.microsoft.com/office/drawing/2016/5/13/chartex" xmlns:cx8="http://schemas.microsoft.com/office/drawing/2016/5/14/chartex" xmlns:mc="http://schemas.openxmlformats.org/markup-compatibility/2006" xmlns:aink="http://schemas.microsoft.com/office/drawing/2016/ink" xmlns:am3d="http://schemas.microsoft.com/office/drawing/2017/model3d" xmlns:o="urn:schemas-microsoft-com:office:office" xmlns:oel="http://schemas.microsoft.com/office/2019/extlst" xmlns:r="http://schemas.openxmlformats.org/officeDocument/2006/relationships" xmlns:m="http://schemas.openxmlformats.org/officeDocument/2006/math" xmlns:v="urn:schemas-microsoft-com:vml" xmlns:wp14="http://schemas.microsoft.com/office/word/2010/wordprocessingDrawing" xmlns:wp="http://schemas.openxmlformats.org/drawingml/2006/wordprocessingDrawing" xmlns:w10="urn:schemas-microsoft-com:office:word" xmlns:w="http://schemas.openxmlformats.org/wordprocessingml/2006/main" xmlns:w14="http://schemas.microsoft.com/office/word/2010/wordml" xmlns:w15="http://schemas.microsoft.com/office/word/2012/wordml" xmlns:w16cex="http://schemas.microsoft.com/office/word/2018/wordml/cex" xmlns:w16cid="http://schemas.microsoft.com/office/word/2016/wordml/cid" xmlns:w16="http://schemas.microsoft.com/office/word/2018/wordml" xmlns:w16sdtdh="http://schemas.microsoft.com/office/word/2020/wordml/sdtdatahash" xmlns:w16se="http://schemas.microsoft.com/office/word/2015/wordml/symex" xmlns:wpg="http://schemas.microsoft.com/office/word/2010/wordprocessingGroup" xmlns:wpi="http://schemas.microsoft.com/office/word/2010/wordprocessingInk" xmlns:wne="http://schemas.microsoft.com/office/word/2006/wordml" xmlns:wps="http://schemas.microsoft.com/office/word/2010/wordprocessingShape" mc:Ignorable="w14 w15 w16se w16cid w16 w16cex w16sdtdh wp14">
   <w:endnote w:type="separator" w:id="-1">
     <w:p>
       <w:pPr>
@@ -2453,7 +2518,7 @@
 </file>
 
 <file path=word/footnotes.xml><?xml version="1.0" encoding="utf-8"?>
-<w:footnotes xmlns:wpc="http://schemas.microsoft.com/office/word/2010/wordprocessingCanvas" xmlns:cx="http://schemas.microsoft.com/office/drawing/2014/chartex" xmlns:cx1="http://schemas.microsoft.com/office/drawing/2015/9/8/chartex" xmlns:cx2="http://schemas.microsoft.com/office/drawing/2015/10/21/chartex" xmlns:cx3="http://schemas.microsoft.com/office/drawing/2016/5/9/chartex" xmlns:cx4="http://schemas.microsoft.com/office/drawing/2016/5/10/chartex" xmlns:cx5="http://schemas.microsoft.com/office/drawing/2016/5/11/chartex" xmlns:cx6="http://schemas.microsoft.com/office/drawing/2016/5/12/chartex" xmlns:cx7="http://schemas.microsoft.com/office/drawing/2016/5/13/chartex" xmlns:cx8="http://schemas.microsoft.com/office/drawing/2016/5/14/chartex" xmlns:mc="http://schemas.openxmlformats.org/markup-compatibility/2006" xmlns:aink="http://schemas.microsoft.com/office/drawing/2016/ink" xmlns:am3d="http://schemas.microsoft.com/office/drawing/2017/model3d" xmlns:o="urn:schemas-microsoft-com:office:office" xmlns:oel="http://schemas.microsoft.com/office/2019/extlst" xmlns:r="http://schemas.openxmlformats.org/officeDocument/2006/relationships" xmlns:m="http://schemas.openxmlformats.org/officeDocument/2006/math" xmlns:v="urn:schemas-microsoft-com:vml" xmlns:wp14="http://schemas.microsoft.com/office/word/2010/wordprocessingDrawing" xmlns:wp="http://schemas.openxmlformats.org/drawingml/2006/wordprocessingDrawing" xmlns:w10="urn:schemas-microsoft-com:office:word" xmlns:w="http://schemas.openxmlformats.org/wordprocessingml/2006/main" xmlns:w14="http://schemas.microsoft.com/office/word/2010/wordml" xmlns:w15="http://schemas.microsoft.com/office/word/2012/wordml" xmlns:w16cex="http://schemas.microsoft.com/office/word/2018/wordml/cex" xmlns:w16cid="http://schemas.microsoft.com/office/word/2016/wordml/cid" xmlns:w16="http://schemas.microsoft.com/office/word/2018/wordml" xmlns:w16du="http://schemas.microsoft.com/office/word/2023/wordml/word16du" xmlns:w16sdtdh="http://schemas.microsoft.com/office/word/2020/wordml/sdtdatahash" xmlns:w16se="http://schemas.microsoft.com/office/word/2015/wordml/symex" xmlns:wpg="http://schemas.microsoft.com/office/word/2010/wordprocessingGroup" xmlns:wpi="http://schemas.microsoft.com/office/word/2010/wordprocessingInk" xmlns:wne="http://schemas.microsoft.com/office/word/2006/wordml" xmlns:wps="http://schemas.microsoft.com/office/word/2010/wordprocessingShape" mc:Ignorable="w14 w15 w16se w16cid w16 w16cex w16sdtdh wp14">
+<w:footnotes xmlns:wpc="http://schemas.microsoft.com/office/word/2010/wordprocessingCanvas" xmlns:cx="http://schemas.microsoft.com/office/drawing/2014/chartex" xmlns:cx1="http://schemas.microsoft.com/office/drawing/2015/9/8/chartex" xmlns:cx2="http://schemas.microsoft.com/office/drawing/2015/10/21/chartex" xmlns:cx3="http://schemas.microsoft.com/office/drawing/2016/5/9/chartex" xmlns:cx4="http://schemas.microsoft.com/office/drawing/2016/5/10/chartex" xmlns:cx5="http://schemas.microsoft.com/office/drawing/2016/5/11/chartex" xmlns:cx6="http://schemas.microsoft.com/office/drawing/2016/5/12/chartex" xmlns:cx7="http://schemas.microsoft.com/office/drawing/2016/5/13/chartex" xmlns:cx8="http://schemas.microsoft.com/office/drawing/2016/5/14/chartex" xmlns:mc="http://schemas.openxmlformats.org/markup-compatibility/2006" xmlns:aink="http://schemas.microsoft.com/office/drawing/2016/ink" xmlns:am3d="http://schemas.microsoft.com/office/drawing/2017/model3d" xmlns:o="urn:schemas-microsoft-com:office:office" xmlns:oel="http://schemas.microsoft.com/office/2019/extlst" xmlns:r="http://schemas.openxmlformats.org/officeDocument/2006/relationships" xmlns:m="http://schemas.openxmlformats.org/officeDocument/2006/math" xmlns:v="urn:schemas-microsoft-com:vml" xmlns:wp14="http://schemas.microsoft.com/office/word/2010/wordprocessingDrawing" xmlns:wp="http://schemas.openxmlformats.org/drawingml/2006/wordprocessingDrawing" xmlns:w10="urn:schemas-microsoft-com:office:word" xmlns:w="http://schemas.openxmlformats.org/wordprocessingml/2006/main" xmlns:w14="http://schemas.microsoft.com/office/word/2010/wordml" xmlns:w15="http://schemas.microsoft.com/office/word/2012/wordml" xmlns:w16cex="http://schemas.microsoft.com/office/word/2018/wordml/cex" xmlns:w16cid="http://schemas.microsoft.com/office/word/2016/wordml/cid" xmlns:w16="http://schemas.microsoft.com/office/word/2018/wordml" xmlns:w16sdtdh="http://schemas.microsoft.com/office/word/2020/wordml/sdtdatahash" xmlns:w16se="http://schemas.microsoft.com/office/word/2015/wordml/symex" xmlns:wpg="http://schemas.microsoft.com/office/word/2010/wordprocessingGroup" xmlns:wpi="http://schemas.microsoft.com/office/word/2010/wordprocessingInk" xmlns:wne="http://schemas.microsoft.com/office/word/2006/wordml" xmlns:wps="http://schemas.microsoft.com/office/word/2010/wordprocessingShape" mc:Ignorable="w14 w15 w16se w16cid w16 w16cex w16sdtdh wp14">
   <w:footnote w:type="separator" w:id="-1">
     <w:p>
       <w:pPr>
@@ -2478,7 +2543,7 @@
 </file>
 
 <file path=word/header1.xml><?xml version="1.0" encoding="utf-8"?>
-<w:hdr xmlns:wpc="http://schemas.microsoft.com/office/word/2010/wordprocessingCanvas" xmlns:cx="http://schemas.microsoft.com/office/drawing/2014/chartex" xmlns:cx1="http://schemas.microsoft.com/office/drawing/2015/9/8/chartex" xmlns:cx2="http://schemas.microsoft.com/office/drawing/2015/10/21/chartex" xmlns:cx3="http://schemas.microsoft.com/office/drawing/2016/5/9/chartex" xmlns:cx4="http://schemas.microsoft.com/office/drawing/2016/5/10/chartex" xmlns:cx5="http://schemas.microsoft.com/office/drawing/2016/5/11/chartex" xmlns:cx6="http://schemas.microsoft.com/office/drawing/2016/5/12/chartex" xmlns:cx7="http://schemas.microsoft.com/office/drawing/2016/5/13/chartex" xmlns:cx8="http://schemas.microsoft.com/office/drawing/2016/5/14/chartex" xmlns:mc="http://schemas.openxmlformats.org/markup-compatibility/2006" xmlns:aink="http://schemas.microsoft.com/office/drawing/2016/ink" xmlns:am3d="http://schemas.microsoft.com/office/drawing/2017/model3d" xmlns:o="urn:schemas-microsoft-com:office:office" xmlns:oel="http://schemas.microsoft.com/office/2019/extlst" xmlns:r="http://schemas.openxmlformats.org/officeDocument/2006/relationships" xmlns:m="http://schemas.openxmlformats.org/officeDocument/2006/math" xmlns:v="urn:schemas-microsoft-com:vml" xmlns:wp14="http://schemas.microsoft.com/office/word/2010/wordprocessingDrawing" xmlns:wp="http://schemas.openxmlformats.org/drawingml/2006/wordprocessingDrawing" xmlns:w10="urn:schemas-microsoft-com:office:word" xmlns:w="http://schemas.openxmlformats.org/wordprocessingml/2006/main" xmlns:w14="http://schemas.microsoft.com/office/word/2010/wordml" xmlns:w15="http://schemas.microsoft.com/office/word/2012/wordml" xmlns:w16cex="http://schemas.microsoft.com/office/word/2018/wordml/cex" xmlns:w16cid="http://schemas.microsoft.com/office/word/2016/wordml/cid" xmlns:w16="http://schemas.microsoft.com/office/word/2018/wordml" xmlns:w16du="http://schemas.microsoft.com/office/word/2023/wordml/word16du" xmlns:w16sdtdh="http://schemas.microsoft.com/office/word/2020/wordml/sdtdatahash" xmlns:w16se="http://schemas.microsoft.com/office/word/2015/wordml/symex" xmlns:wpg="http://schemas.microsoft.com/office/word/2010/wordprocessingGroup" xmlns:wpi="http://schemas.microsoft.com/office/word/2010/wordprocessingInk" xmlns:wne="http://schemas.microsoft.com/office/word/2006/wordml" xmlns:wps="http://schemas.microsoft.com/office/word/2010/wordprocessingShape" mc:Ignorable="w14 w15 w16se w16cid w16 w16cex w16sdtdh wp14">
+<w:hdr xmlns:wpc="http://schemas.microsoft.com/office/word/2010/wordprocessingCanvas" xmlns:cx="http://schemas.microsoft.com/office/drawing/2014/chartex" xmlns:cx1="http://schemas.microsoft.com/office/drawing/2015/9/8/chartex" xmlns:cx2="http://schemas.microsoft.com/office/drawing/2015/10/21/chartex" xmlns:cx3="http://schemas.microsoft.com/office/drawing/2016/5/9/chartex" xmlns:cx4="http://schemas.microsoft.com/office/drawing/2016/5/10/chartex" xmlns:cx5="http://schemas.microsoft.com/office/drawing/2016/5/11/chartex" xmlns:cx6="http://schemas.microsoft.com/office/drawing/2016/5/12/chartex" xmlns:cx7="http://schemas.microsoft.com/office/drawing/2016/5/13/chartex" xmlns:cx8="http://schemas.microsoft.com/office/drawing/2016/5/14/chartex" xmlns:mc="http://schemas.openxmlformats.org/markup-compatibility/2006" xmlns:aink="http://schemas.microsoft.com/office/drawing/2016/ink" xmlns:am3d="http://schemas.microsoft.com/office/drawing/2017/model3d" xmlns:o="urn:schemas-microsoft-com:office:office" xmlns:oel="http://schemas.microsoft.com/office/2019/extlst" xmlns:r="http://schemas.openxmlformats.org/officeDocument/2006/relationships" xmlns:m="http://schemas.openxmlformats.org/officeDocument/2006/math" xmlns:v="urn:schemas-microsoft-com:vml" xmlns:wp14="http://schemas.microsoft.com/office/word/2010/wordprocessingDrawing" xmlns:wp="http://schemas.openxmlformats.org/drawingml/2006/wordprocessingDrawing" xmlns:w10="urn:schemas-microsoft-com:office:word" xmlns:w="http://schemas.openxmlformats.org/wordprocessingml/2006/main" xmlns:w14="http://schemas.microsoft.com/office/word/2010/wordml" xmlns:w15="http://schemas.microsoft.com/office/word/2012/wordml" xmlns:w16cex="http://schemas.microsoft.com/office/word/2018/wordml/cex" xmlns:w16cid="http://schemas.microsoft.com/office/word/2016/wordml/cid" xmlns:w16="http://schemas.microsoft.com/office/word/2018/wordml" xmlns:w16sdtdh="http://schemas.microsoft.com/office/word/2020/wordml/sdtdatahash" xmlns:w16se="http://schemas.microsoft.com/office/word/2015/wordml/symex" xmlns:wpg="http://schemas.microsoft.com/office/word/2010/wordprocessingGroup" xmlns:wpi="http://schemas.microsoft.com/office/word/2010/wordprocessingInk" xmlns:wne="http://schemas.microsoft.com/office/word/2006/wordml" xmlns:wps="http://schemas.microsoft.com/office/word/2010/wordprocessingShape" mc:Ignorable="w14 w15 w16se w16cid w16 w16cex w16sdtdh wp14">
   <w:p>
     <w:pPr>
       <w:pBdr>
@@ -2525,7 +2590,7 @@
 </file>
 
 <file path=word/numbering.xml><?xml version="1.0" encoding="utf-8"?>
-<w:numbering xmlns:wpc="http://schemas.microsoft.com/office/word/2010/wordprocessingCanvas" xmlns:cx="http://schemas.microsoft.com/office/drawing/2014/chartex" xmlns:cx1="http://schemas.microsoft.com/office/drawing/2015/9/8/chartex" xmlns:cx2="http://schemas.microsoft.com/office/drawing/2015/10/21/chartex" xmlns:cx3="http://schemas.microsoft.com/office/drawing/2016/5/9/chartex" xmlns:cx4="http://schemas.microsoft.com/office/drawing/2016/5/10/chartex" xmlns:cx5="http://schemas.microsoft.com/office/drawing/2016/5/11/chartex" xmlns:cx6="http://schemas.microsoft.com/office/drawing/2016/5/12/chartex" xmlns:cx7="http://schemas.microsoft.com/office/drawing/2016/5/13/chartex" xmlns:cx8="http://schemas.microsoft.com/office/drawing/2016/5/14/chartex" xmlns:mc="http://schemas.openxmlformats.org/markup-compatibility/2006" xmlns:aink="http://schemas.microsoft.com/office/drawing/2016/ink" xmlns:am3d="http://schemas.microsoft.com/office/drawing/2017/model3d" xmlns:o="urn:schemas-microsoft-com:office:office" xmlns:oel="http://schemas.microsoft.com/office/2019/extlst" xmlns:r="http://schemas.openxmlformats.org/officeDocument/2006/relationships" xmlns:m="http://schemas.openxmlformats.org/officeDocument/2006/math" xmlns:v="urn:schemas-microsoft-com:vml" xmlns:wp14="http://schemas.microsoft.com/office/word/2010/wordprocessingDrawing" xmlns:wp="http://schemas.openxmlformats.org/drawingml/2006/wordprocessingDrawing" xmlns:w10="urn:schemas-microsoft-com:office:word" xmlns:w="http://schemas.openxmlformats.org/wordprocessingml/2006/main" xmlns:w14="http://schemas.microsoft.com/office/word/2010/wordml" xmlns:w15="http://schemas.microsoft.com/office/word/2012/wordml" xmlns:w16cex="http://schemas.microsoft.com/office/word/2018/wordml/cex" xmlns:w16cid="http://schemas.microsoft.com/office/word/2016/wordml/cid" xmlns:w16="http://schemas.microsoft.com/office/word/2018/wordml" xmlns:w16du="http://schemas.microsoft.com/office/word/2023/wordml/word16du" xmlns:w16sdtdh="http://schemas.microsoft.com/office/word/2020/wordml/sdtdatahash" xmlns:w16se="http://schemas.microsoft.com/office/word/2015/wordml/symex" xmlns:wpg="http://schemas.microsoft.com/office/word/2010/wordprocessingGroup" xmlns:wpi="http://schemas.microsoft.com/office/word/2010/wordprocessingInk" xmlns:wne="http://schemas.microsoft.com/office/word/2006/wordml" xmlns:wps="http://schemas.microsoft.com/office/word/2010/wordprocessingShape" mc:Ignorable="w14 w15 w16se w16cid w16 w16cex w16sdtdh wp14">
+<w:numbering xmlns:wpc="http://schemas.microsoft.com/office/word/2010/wordprocessingCanvas" xmlns:cx="http://schemas.microsoft.com/office/drawing/2014/chartex" xmlns:cx1="http://schemas.microsoft.com/office/drawing/2015/9/8/chartex" xmlns:cx2="http://schemas.microsoft.com/office/drawing/2015/10/21/chartex" xmlns:cx3="http://schemas.microsoft.com/office/drawing/2016/5/9/chartex" xmlns:cx4="http://schemas.microsoft.com/office/drawing/2016/5/10/chartex" xmlns:cx5="http://schemas.microsoft.com/office/drawing/2016/5/11/chartex" xmlns:cx6="http://schemas.microsoft.com/office/drawing/2016/5/12/chartex" xmlns:cx7="http://schemas.microsoft.com/office/drawing/2016/5/13/chartex" xmlns:cx8="http://schemas.microsoft.com/office/drawing/2016/5/14/chartex" xmlns:mc="http://schemas.openxmlformats.org/markup-compatibility/2006" xmlns:aink="http://schemas.microsoft.com/office/drawing/2016/ink" xmlns:am3d="http://schemas.microsoft.com/office/drawing/2017/model3d" xmlns:o="urn:schemas-microsoft-com:office:office" xmlns:oel="http://schemas.microsoft.com/office/2019/extlst" xmlns:r="http://schemas.openxmlformats.org/officeDocument/2006/relationships" xmlns:m="http://schemas.openxmlformats.org/officeDocument/2006/math" xmlns:v="urn:schemas-microsoft-com:vml" xmlns:wp14="http://schemas.microsoft.com/office/word/2010/wordprocessingDrawing" xmlns:wp="http://schemas.openxmlformats.org/drawingml/2006/wordprocessingDrawing" xmlns:w10="urn:schemas-microsoft-com:office:word" xmlns:w="http://schemas.openxmlformats.org/wordprocessingml/2006/main" xmlns:w14="http://schemas.microsoft.com/office/word/2010/wordml" xmlns:w15="http://schemas.microsoft.com/office/word/2012/wordml" xmlns:w16cex="http://schemas.microsoft.com/office/word/2018/wordml/cex" xmlns:w16cid="http://schemas.microsoft.com/office/word/2016/wordml/cid" xmlns:w16="http://schemas.microsoft.com/office/word/2018/wordml" xmlns:w16sdtdh="http://schemas.microsoft.com/office/word/2020/wordml/sdtdatahash" xmlns:w16se="http://schemas.microsoft.com/office/word/2015/wordml/symex" xmlns:wpg="http://schemas.microsoft.com/office/word/2010/wordprocessingGroup" xmlns:wpi="http://schemas.microsoft.com/office/word/2010/wordprocessingInk" xmlns:wne="http://schemas.microsoft.com/office/word/2006/wordml" xmlns:wps="http://schemas.microsoft.com/office/word/2010/wordprocessingShape" mc:Ignorable="w14 w15 w16se w16cid w16 w16cex w16sdtdh wp14">
   <w:abstractNum w:abstractNumId="0" w15:restartNumberingAfterBreak="0">
     <w:nsid w:val="0E382185"/>
     <w:multiLevelType w:val="multilevel"/>

</xml_diff>

<commit_message>
add CatWorx Badgemaker project and update resume
</commit_message>
<xml_diff>
--- a/public/Ryan Moscoe Resume.docx
+++ b/public/Ryan Moscoe Resume.docx
@@ -494,7 +494,19 @@
         <w:rPr>
           <w:rFonts w:ascii="Calibri" w:eastAsia="Calibri" w:hAnsi="Calibri" w:cs="Calibri"/>
         </w:rPr>
-        <w:t xml:space="preserve">Python | Java | C | </w:t>
+        <w:t>Python | Java | C |</w:t>
+      </w:r>
+      <w:r>
+        <w:rPr>
+          <w:rFonts w:ascii="Calibri" w:eastAsia="Calibri" w:hAnsi="Calibri" w:cs="Calibri"/>
+        </w:rPr>
+        <w:t xml:space="preserve"> C# |</w:t>
+      </w:r>
+      <w:r>
+        <w:rPr>
+          <w:rFonts w:ascii="Calibri" w:eastAsia="Calibri" w:hAnsi="Calibri" w:cs="Calibri"/>
+        </w:rPr>
+        <w:t xml:space="preserve"> </w:t>
       </w:r>
       <w:r>
         <w:rPr>
@@ -560,6 +572,12 @@
         <w:rPr>
           <w:rFonts w:ascii="Calibri" w:eastAsia="Calibri" w:hAnsi="Calibri" w:cs="Calibri"/>
         </w:rPr>
+        <w:t xml:space="preserve"> .NET |</w:t>
+      </w:r>
+      <w:r>
+        <w:rPr>
+          <w:rFonts w:ascii="Calibri" w:eastAsia="Calibri" w:hAnsi="Calibri" w:cs="Calibri"/>
+        </w:rPr>
         <w:t xml:space="preserve"> </w:t>
       </w:r>
       <w:proofErr w:type="spellStart"/>
@@ -683,46 +701,6 @@
           <w:color w:val="000000"/>
         </w:rPr>
         <w:t xml:space="preserve"> IDEs (VSCode, IntelliJ) | Terminal (zsh) | Git | GitHub | Jupyter </w:t>
-      </w:r>
-    </w:p>
-    <w:p>
-      <w:pPr>
-        <w:keepNext/>
-        <w:keepLines/>
-        <w:numPr>
-          <w:ilvl w:val="0"/>
-          <w:numId w:val="4"/>
-        </w:numPr>
-        <w:pBdr>
-          <w:top w:val="nil"/>
-          <w:left w:val="nil"/>
-          <w:bottom w:val="nil"/>
-          <w:right w:val="nil"/>
-          <w:between w:val="nil"/>
-        </w:pBdr>
-        <w:tabs>
-          <w:tab w:val="right" w:pos="9360"/>
-        </w:tabs>
-        <w:spacing w:line="252" w:lineRule="auto"/>
-        <w:rPr>
-          <w:rFonts w:ascii="Calibri" w:eastAsia="Calibri" w:hAnsi="Calibri" w:cs="Calibri"/>
-          <w:color w:val="000000"/>
-        </w:rPr>
-      </w:pPr>
-      <w:r>
-        <w:rPr>
-          <w:rFonts w:ascii="Calibri" w:eastAsia="Calibri" w:hAnsi="Calibri" w:cs="Calibri"/>
-          <w:b/>
-          <w:color w:val="000000"/>
-        </w:rPr>
-        <w:t xml:space="preserve">Leadership: </w:t>
-      </w:r>
-      <w:r>
-        <w:rPr>
-          <w:rFonts w:ascii="Calibri" w:eastAsia="Calibri" w:hAnsi="Calibri" w:cs="Calibri"/>
-          <w:color w:val="000000"/>
-        </w:rPr>
-        <w:t>Change Management | Problem Solving | Strategic Thinking</w:t>
       </w:r>
     </w:p>
     <w:p>

</xml_diff>

<commit_message>
update resume and about
</commit_message>
<xml_diff>
--- a/public/Ryan Moscoe Resume.docx
+++ b/public/Ryan Moscoe Resume.docx
@@ -1,6 +1,6 @@
 
 <file path=word/document.xml><?xml version="1.0" encoding="utf-8"?>
-<w:document xmlns:wpc="http://schemas.microsoft.com/office/word/2010/wordprocessingCanvas" xmlns:cx="http://schemas.microsoft.com/office/drawing/2014/chartex" xmlns:cx1="http://schemas.microsoft.com/office/drawing/2015/9/8/chartex" xmlns:cx2="http://schemas.microsoft.com/office/drawing/2015/10/21/chartex" xmlns:cx3="http://schemas.microsoft.com/office/drawing/2016/5/9/chartex" xmlns:cx4="http://schemas.microsoft.com/office/drawing/2016/5/10/chartex" xmlns:cx5="http://schemas.microsoft.com/office/drawing/2016/5/11/chartex" xmlns:cx6="http://schemas.microsoft.com/office/drawing/2016/5/12/chartex" xmlns:cx7="http://schemas.microsoft.com/office/drawing/2016/5/13/chartex" xmlns:cx8="http://schemas.microsoft.com/office/drawing/2016/5/14/chartex" xmlns:mc="http://schemas.openxmlformats.org/markup-compatibility/2006" xmlns:aink="http://schemas.microsoft.com/office/drawing/2016/ink" xmlns:am3d="http://schemas.microsoft.com/office/drawing/2017/model3d" xmlns:o="urn:schemas-microsoft-com:office:office" xmlns:oel="http://schemas.microsoft.com/office/2019/extlst" xmlns:r="http://schemas.openxmlformats.org/officeDocument/2006/relationships" xmlns:m="http://schemas.openxmlformats.org/officeDocument/2006/math" xmlns:v="urn:schemas-microsoft-com:vml" xmlns:wp14="http://schemas.microsoft.com/office/word/2010/wordprocessingDrawing" xmlns:wp="http://schemas.openxmlformats.org/drawingml/2006/wordprocessingDrawing" xmlns:w10="urn:schemas-microsoft-com:office:word" xmlns:w="http://schemas.openxmlformats.org/wordprocessingml/2006/main" xmlns:w14="http://schemas.microsoft.com/office/word/2010/wordml" xmlns:w15="http://schemas.microsoft.com/office/word/2012/wordml" xmlns:w16cex="http://schemas.microsoft.com/office/word/2018/wordml/cex" xmlns:w16cid="http://schemas.microsoft.com/office/word/2016/wordml/cid" xmlns:w16="http://schemas.microsoft.com/office/word/2018/wordml" xmlns:w16sdtdh="http://schemas.microsoft.com/office/word/2020/wordml/sdtdatahash" xmlns:w16se="http://schemas.microsoft.com/office/word/2015/wordml/symex" xmlns:wpg="http://schemas.microsoft.com/office/word/2010/wordprocessingGroup" xmlns:wpi="http://schemas.microsoft.com/office/word/2010/wordprocessingInk" xmlns:wne="http://schemas.microsoft.com/office/word/2006/wordml" xmlns:wps="http://schemas.microsoft.com/office/word/2010/wordprocessingShape" mc:Ignorable="w14 w15 w16se w16cid w16 w16cex w16sdtdh wp14">
+<w:document xmlns:wpc="http://schemas.microsoft.com/office/word/2010/wordprocessingCanvas" xmlns:cx="http://schemas.microsoft.com/office/drawing/2014/chartex" xmlns:cx1="http://schemas.microsoft.com/office/drawing/2015/9/8/chartex" xmlns:cx2="http://schemas.microsoft.com/office/drawing/2015/10/21/chartex" xmlns:cx3="http://schemas.microsoft.com/office/drawing/2016/5/9/chartex" xmlns:cx4="http://schemas.microsoft.com/office/drawing/2016/5/10/chartex" xmlns:cx5="http://schemas.microsoft.com/office/drawing/2016/5/11/chartex" xmlns:cx6="http://schemas.microsoft.com/office/drawing/2016/5/12/chartex" xmlns:cx7="http://schemas.microsoft.com/office/drawing/2016/5/13/chartex" xmlns:cx8="http://schemas.microsoft.com/office/drawing/2016/5/14/chartex" xmlns:mc="http://schemas.openxmlformats.org/markup-compatibility/2006" xmlns:aink="http://schemas.microsoft.com/office/drawing/2016/ink" xmlns:am3d="http://schemas.microsoft.com/office/drawing/2017/model3d" xmlns:o="urn:schemas-microsoft-com:office:office" xmlns:oel="http://schemas.microsoft.com/office/2019/extlst" xmlns:r="http://schemas.openxmlformats.org/officeDocument/2006/relationships" xmlns:m="http://schemas.openxmlformats.org/officeDocument/2006/math" xmlns:v="urn:schemas-microsoft-com:vml" xmlns:wp14="http://schemas.microsoft.com/office/word/2010/wordprocessingDrawing" xmlns:wp="http://schemas.openxmlformats.org/drawingml/2006/wordprocessingDrawing" xmlns:w10="urn:schemas-microsoft-com:office:word" xmlns:w="http://schemas.openxmlformats.org/wordprocessingml/2006/main" xmlns:w14="http://schemas.microsoft.com/office/word/2010/wordml" xmlns:w15="http://schemas.microsoft.com/office/word/2012/wordml" xmlns:w16cex="http://schemas.microsoft.com/office/word/2018/wordml/cex" xmlns:w16cid="http://schemas.microsoft.com/office/word/2016/wordml/cid" xmlns:w16="http://schemas.microsoft.com/office/word/2018/wordml" xmlns:w16du="http://schemas.microsoft.com/office/word/2023/wordml/word16du" xmlns:w16sdtdh="http://schemas.microsoft.com/office/word/2020/wordml/sdtdatahash" xmlns:w16se="http://schemas.microsoft.com/office/word/2015/wordml/symex" xmlns:wpg="http://schemas.microsoft.com/office/word/2010/wordprocessingGroup" xmlns:wpi="http://schemas.microsoft.com/office/word/2010/wordprocessingInk" xmlns:wne="http://schemas.microsoft.com/office/word/2006/wordml" xmlns:wps="http://schemas.microsoft.com/office/word/2010/wordprocessingShape" mc:Ignorable="w14 w15 w16se w16cid w16 w16cex w16sdtdh w16du wp14">
   <w:body>
     <w:p>
       <w:pPr>
@@ -288,7 +288,7 @@
           <w:b/>
           <w:color w:val="434343"/>
         </w:rPr>
-        <w:t xml:space="preserve">Software engineer experienced in Python, Django, and </w:t>
+        <w:t xml:space="preserve">Software engineer </w:t>
       </w:r>
       <w:r>
         <w:rPr>
@@ -296,6 +296,22 @@
           <w:b/>
           <w:color w:val="434343"/>
         </w:rPr>
+        <w:t xml:space="preserve">and AI prompt engineer </w:t>
+      </w:r>
+      <w:r>
+        <w:rPr>
+          <w:rFonts w:ascii="Calibri" w:eastAsia="Calibri" w:hAnsi="Calibri" w:cs="Calibri"/>
+          <w:b/>
+          <w:color w:val="434343"/>
+        </w:rPr>
+        <w:t xml:space="preserve">experienced in Python, Django, and </w:t>
+      </w:r>
+      <w:r>
+        <w:rPr>
+          <w:rFonts w:ascii="Calibri" w:eastAsia="Calibri" w:hAnsi="Calibri" w:cs="Calibri"/>
+          <w:b/>
+          <w:color w:val="434343"/>
+        </w:rPr>
         <w:t>SQL</w:t>
       </w:r>
       <w:r>
@@ -320,7 +336,23 @@
           <w:b/>
           <w:color w:val="434343"/>
         </w:rPr>
-        <w:t xml:space="preserve"> experience in talent development in the healthcare and banking industries. Additional experience as a symbolic logic tutor. Adept at solving problems and creating algorithms by decomposing them. Known for integrity and ability to learn quickly. </w:t>
+        <w:t xml:space="preserve"> experience in talent development in the healthcare and banking industries. Adept at solving problems by </w:t>
+      </w:r>
+      <w:r>
+        <w:rPr>
+          <w:rFonts w:ascii="Calibri" w:eastAsia="Calibri" w:hAnsi="Calibri" w:cs="Calibri"/>
+          <w:b/>
+          <w:color w:val="434343"/>
+        </w:rPr>
+        <w:t>ensuring strategic alignment and decomposing the problem</w:t>
+      </w:r>
+      <w:r>
+        <w:rPr>
+          <w:rFonts w:ascii="Calibri" w:eastAsia="Calibri" w:hAnsi="Calibri" w:cs="Calibri"/>
+          <w:b/>
+          <w:color w:val="434343"/>
+        </w:rPr>
+        <w:t xml:space="preserve">. Known for integrity and ability to learn quickly. </w:t>
       </w:r>
     </w:p>
     <w:p>
@@ -490,12 +522,6 @@
         <w:rPr>
           <w:rFonts w:ascii="Calibri" w:eastAsia="Calibri" w:hAnsi="Calibri" w:cs="Calibri"/>
         </w:rPr>
-        <w:t xml:space="preserve"> C# |</w:t>
-      </w:r>
-      <w:r>
-        <w:rPr>
-          <w:rFonts w:ascii="Calibri" w:eastAsia="Calibri" w:hAnsi="Calibri" w:cs="Calibri"/>
-        </w:rPr>
         <w:t xml:space="preserve"> </w:t>
       </w:r>
       <w:r>
@@ -598,6 +624,34 @@
         </w:rPr>
         <w:t xml:space="preserve"> </w:t>
       </w:r>
+      <w:proofErr w:type="spellStart"/>
+      <w:r>
+        <w:rPr>
+          <w:rFonts w:ascii="Calibri" w:eastAsia="Calibri" w:hAnsi="Calibri" w:cs="Calibri"/>
+        </w:rPr>
+        <w:t>Openai</w:t>
+      </w:r>
+      <w:proofErr w:type="spellEnd"/>
+      <w:r>
+        <w:rPr>
+          <w:rFonts w:ascii="Calibri" w:eastAsia="Calibri" w:hAnsi="Calibri" w:cs="Calibri"/>
+        </w:rPr>
+        <w:t xml:space="preserve"> | </w:t>
+      </w:r>
+      <w:proofErr w:type="spellStart"/>
+      <w:r>
+        <w:rPr>
+          <w:rFonts w:ascii="Calibri" w:eastAsia="Calibri" w:hAnsi="Calibri" w:cs="Calibri"/>
+        </w:rPr>
+        <w:t>Pydantic</w:t>
+      </w:r>
+      <w:proofErr w:type="spellEnd"/>
+      <w:r>
+        <w:rPr>
+          <w:rFonts w:ascii="Calibri" w:eastAsia="Calibri" w:hAnsi="Calibri" w:cs="Calibri"/>
+        </w:rPr>
+        <w:t xml:space="preserve"> | </w:t>
+      </w:r>
       <w:r>
         <w:rPr>
           <w:rFonts w:ascii="Calibri" w:eastAsia="Calibri" w:hAnsi="Calibri" w:cs="Calibri"/>
@@ -608,13 +662,13 @@
         <w:rPr>
           <w:rFonts w:ascii="Calibri" w:eastAsia="Calibri" w:hAnsi="Calibri" w:cs="Calibri"/>
         </w:rPr>
-        <w:t>Handlebars | Jinja2 |</w:t>
-      </w:r>
-      <w:r>
-        <w:rPr>
-          <w:rFonts w:ascii="Calibri" w:eastAsia="Calibri" w:hAnsi="Calibri" w:cs="Calibri"/>
-        </w:rPr>
-        <w:t xml:space="preserve"> .NET |</w:t>
+        <w:t xml:space="preserve">Handlebars | Jinja2 </w:t>
+      </w:r>
+      <w:r>
+        <w:rPr>
+          <w:rFonts w:ascii="Calibri" w:eastAsia="Calibri" w:hAnsi="Calibri" w:cs="Calibri"/>
+        </w:rPr>
+        <w:t>|</w:t>
       </w:r>
       <w:r>
         <w:rPr>
@@ -656,12 +710,18 @@
         </w:rPr>
         <w:t xml:space="preserve">| </w:t>
       </w:r>
+      <w:r>
+        <w:rPr>
+          <w:rFonts w:ascii="Calibri" w:eastAsia="Calibri" w:hAnsi="Calibri" w:cs="Calibri"/>
+        </w:rPr>
+        <w:t xml:space="preserve">Mongoose | </w:t>
+      </w:r>
       <w:proofErr w:type="spellStart"/>
       <w:r>
         <w:rPr>
           <w:rFonts w:ascii="Calibri" w:eastAsia="Calibri" w:hAnsi="Calibri" w:cs="Calibri"/>
         </w:rPr>
-        <w:t>Psycopg</w:t>
+        <w:t>GraphQL</w:t>
       </w:r>
       <w:proofErr w:type="spellEnd"/>
       <w:r>
@@ -680,33 +740,7 @@
         <w:rPr>
           <w:rFonts w:ascii="Calibri" w:eastAsia="Calibri" w:hAnsi="Calibri" w:cs="Calibri"/>
         </w:rPr>
-        <w:t xml:space="preserve">Mongoose | </w:t>
-      </w:r>
-      <w:proofErr w:type="spellStart"/>
-      <w:r>
-        <w:rPr>
-          <w:rFonts w:ascii="Calibri" w:eastAsia="Calibri" w:hAnsi="Calibri" w:cs="Calibri"/>
-        </w:rPr>
-        <w:t>GraphQL</w:t>
-      </w:r>
-      <w:proofErr w:type="spellEnd"/>
-      <w:r>
-        <w:rPr>
-          <w:rFonts w:ascii="Calibri" w:eastAsia="Calibri" w:hAnsi="Calibri" w:cs="Calibri"/>
-        </w:rPr>
-        <w:t xml:space="preserve"> </w:t>
-      </w:r>
-      <w:r>
-        <w:rPr>
-          <w:rFonts w:ascii="Calibri" w:eastAsia="Calibri" w:hAnsi="Calibri" w:cs="Calibri"/>
-        </w:rPr>
-        <w:t xml:space="preserve">| </w:t>
-      </w:r>
-      <w:r>
-        <w:rPr>
-          <w:rFonts w:ascii="Calibri" w:eastAsia="Calibri" w:hAnsi="Calibri" w:cs="Calibri"/>
-        </w:rPr>
-        <w:t>JUnit | Jest</w:t>
+        <w:t>Jest</w:t>
       </w:r>
     </w:p>
     <w:p>
@@ -873,6 +907,958 @@
           <w:sz w:val="28"/>
           <w:szCs w:val="28"/>
         </w:rPr>
+        <w:t>EXPERIENCE</w:t>
+      </w:r>
+    </w:p>
+    <w:p>
+      <w:pPr>
+        <w:keepNext/>
+        <w:keepLines/>
+        <w:pBdr>
+          <w:top w:val="nil"/>
+          <w:left w:val="nil"/>
+          <w:bottom w:val="nil"/>
+          <w:right w:val="nil"/>
+          <w:between w:val="nil"/>
+        </w:pBdr>
+        <w:tabs>
+          <w:tab w:val="right" w:pos="10080"/>
+        </w:tabs>
+        <w:spacing w:line="252" w:lineRule="auto"/>
+        <w:rPr>
+          <w:rFonts w:ascii="Calibri" w:eastAsia="Calibri" w:hAnsi="Calibri" w:cs="Calibri"/>
+          <w:color w:val="000000"/>
+        </w:rPr>
+      </w:pPr>
+    </w:p>
+    <w:p>
+      <w:pPr>
+        <w:keepNext/>
+        <w:keepLines/>
+        <w:pBdr>
+          <w:top w:val="nil"/>
+          <w:left w:val="nil"/>
+          <w:bottom w:val="nil"/>
+          <w:right w:val="nil"/>
+          <w:between w:val="nil"/>
+        </w:pBdr>
+        <w:tabs>
+          <w:tab w:val="right" w:pos="10080"/>
+        </w:tabs>
+        <w:spacing w:line="252" w:lineRule="auto"/>
+        <w:rPr>
+          <w:rFonts w:ascii="Calibri" w:eastAsia="Calibri" w:hAnsi="Calibri" w:cs="Calibri"/>
+          <w:bCs/>
+          <w:color w:val="000000"/>
+        </w:rPr>
+      </w:pPr>
+      <w:r>
+        <w:rPr>
+          <w:rFonts w:ascii="Calibri" w:eastAsia="Calibri" w:hAnsi="Calibri" w:cs="Calibri"/>
+          <w:b/>
+          <w:color w:val="000000"/>
+        </w:rPr>
+        <w:t>Bruce Clay, Inc</w:t>
+      </w:r>
+      <w:r>
+        <w:rPr>
+          <w:rFonts w:ascii="Calibri" w:eastAsia="Calibri" w:hAnsi="Calibri" w:cs="Calibri"/>
+          <w:bCs/>
+          <w:color w:val="000000"/>
+        </w:rPr>
+        <w:t>, Moorpark, CA (Remote)</w:t>
+      </w:r>
+    </w:p>
+    <w:p>
+      <w:pPr>
+        <w:keepNext/>
+        <w:keepLines/>
+        <w:pBdr>
+          <w:top w:val="nil"/>
+          <w:left w:val="nil"/>
+          <w:bottom w:val="nil"/>
+          <w:right w:val="nil"/>
+          <w:between w:val="nil"/>
+        </w:pBdr>
+        <w:tabs>
+          <w:tab w:val="right" w:pos="10080"/>
+        </w:tabs>
+        <w:spacing w:line="252" w:lineRule="auto"/>
+        <w:rPr>
+          <w:rFonts w:ascii="Calibri" w:eastAsia="Calibri" w:hAnsi="Calibri" w:cs="Calibri"/>
+          <w:bCs/>
+          <w:color w:val="000000"/>
+        </w:rPr>
+      </w:pPr>
+      <w:r>
+        <w:rPr>
+          <w:rFonts w:ascii="Calibri" w:eastAsia="Calibri" w:hAnsi="Calibri" w:cs="Calibri"/>
+          <w:bCs/>
+          <w:i/>
+          <w:iCs/>
+          <w:color w:val="000000"/>
+        </w:rPr>
+        <w:t xml:space="preserve">Software Engineer, </w:t>
+      </w:r>
+      <w:r>
+        <w:rPr>
+          <w:rFonts w:ascii="Calibri" w:eastAsia="Calibri" w:hAnsi="Calibri" w:cs="Calibri"/>
+          <w:bCs/>
+          <w:color w:val="000000"/>
+        </w:rPr>
+        <w:t>05/2024-Present</w:t>
+      </w:r>
+    </w:p>
+    <w:p>
+      <w:pPr>
+        <w:keepNext/>
+        <w:keepLines/>
+        <w:pBdr>
+          <w:top w:val="nil"/>
+          <w:left w:val="nil"/>
+          <w:bottom w:val="nil"/>
+          <w:right w:val="nil"/>
+          <w:between w:val="nil"/>
+        </w:pBdr>
+        <w:tabs>
+          <w:tab w:val="right" w:pos="10080"/>
+        </w:tabs>
+        <w:spacing w:line="252" w:lineRule="auto"/>
+        <w:rPr>
+          <w:rFonts w:ascii="Calibri" w:eastAsia="Calibri" w:hAnsi="Calibri" w:cs="Calibri"/>
+          <w:bCs/>
+          <w:color w:val="000000"/>
+        </w:rPr>
+      </w:pPr>
+      <w:r>
+        <w:rPr>
+          <w:rFonts w:ascii="Calibri" w:eastAsia="Calibri" w:hAnsi="Calibri" w:cs="Calibri"/>
+          <w:bCs/>
+          <w:i/>
+          <w:iCs/>
+          <w:color w:val="000000"/>
+        </w:rPr>
+        <w:t>Software Engineer (Contract)</w:t>
+      </w:r>
+      <w:r>
+        <w:rPr>
+          <w:rFonts w:ascii="Calibri" w:eastAsia="Calibri" w:hAnsi="Calibri" w:cs="Calibri"/>
+          <w:bCs/>
+          <w:color w:val="000000"/>
+        </w:rPr>
+        <w:t>, 08/2023-05/2024</w:t>
+      </w:r>
+    </w:p>
+    <w:p>
+      <w:pPr>
+        <w:keepNext/>
+        <w:keepLines/>
+        <w:pBdr>
+          <w:top w:val="nil"/>
+          <w:left w:val="nil"/>
+          <w:bottom w:val="nil"/>
+          <w:right w:val="nil"/>
+          <w:between w:val="nil"/>
+        </w:pBdr>
+        <w:tabs>
+          <w:tab w:val="right" w:pos="10080"/>
+        </w:tabs>
+        <w:spacing w:line="252" w:lineRule="auto"/>
+        <w:rPr>
+          <w:rFonts w:ascii="Calibri" w:eastAsia="Calibri" w:hAnsi="Calibri" w:cs="Calibri"/>
+          <w:bCs/>
+          <w:color w:val="000000"/>
+        </w:rPr>
+      </w:pPr>
+    </w:p>
+    <w:p>
+      <w:pPr>
+        <w:pStyle w:val="ListParagraph"/>
+        <w:keepNext/>
+        <w:keepLines/>
+        <w:numPr>
+          <w:ilvl w:val="0"/>
+          <w:numId w:val="9"/>
+        </w:numPr>
+        <w:pBdr>
+          <w:top w:val="nil"/>
+          <w:left w:val="nil"/>
+          <w:bottom w:val="nil"/>
+          <w:right w:val="nil"/>
+          <w:between w:val="nil"/>
+        </w:pBdr>
+        <w:tabs>
+          <w:tab w:val="right" w:pos="10080"/>
+        </w:tabs>
+        <w:spacing w:line="252" w:lineRule="auto"/>
+        <w:rPr>
+          <w:rFonts w:ascii="Calibri" w:eastAsia="Calibri" w:hAnsi="Calibri" w:cs="Calibri"/>
+          <w:bCs/>
+          <w:color w:val="000000"/>
+        </w:rPr>
+      </w:pPr>
+      <w:r>
+        <w:rPr>
+          <w:rFonts w:ascii="Calibri" w:eastAsia="Calibri" w:hAnsi="Calibri" w:cs="Calibri"/>
+          <w:bCs/>
+          <w:color w:val="000000"/>
+        </w:rPr>
+        <w:t>Created additional tools for a public-facing AI-powered content creation suite</w:t>
+      </w:r>
+      <w:r>
+        <w:rPr>
+          <w:rFonts w:ascii="Calibri" w:eastAsia="Calibri" w:hAnsi="Calibri" w:cs="Calibri"/>
+          <w:bCs/>
+          <w:color w:val="000000"/>
+        </w:rPr>
+        <w:t xml:space="preserve">, including </w:t>
+      </w:r>
+      <w:r>
+        <w:rPr>
+          <w:rFonts w:ascii="Calibri" w:eastAsia="Calibri" w:hAnsi="Calibri" w:cs="Calibri"/>
+          <w:bCs/>
+          <w:color w:val="000000"/>
+        </w:rPr>
+        <w:t>prompt engineering,</w:t>
+      </w:r>
+      <w:r>
+        <w:rPr>
+          <w:rFonts w:ascii="Calibri" w:eastAsia="Calibri" w:hAnsi="Calibri" w:cs="Calibri"/>
+          <w:bCs/>
+          <w:color w:val="000000"/>
+        </w:rPr>
+        <w:t xml:space="preserve"> using Python, Django, </w:t>
+      </w:r>
+      <w:proofErr w:type="spellStart"/>
+      <w:r>
+        <w:rPr>
+          <w:rFonts w:ascii="Calibri" w:eastAsia="Calibri" w:hAnsi="Calibri" w:cs="Calibri"/>
+          <w:bCs/>
+          <w:color w:val="000000"/>
+        </w:rPr>
+        <w:t>O</w:t>
+      </w:r>
+      <w:r>
+        <w:rPr>
+          <w:rFonts w:ascii="Calibri" w:eastAsia="Calibri" w:hAnsi="Calibri" w:cs="Calibri"/>
+          <w:bCs/>
+          <w:color w:val="000000"/>
+        </w:rPr>
+        <w:t>penai</w:t>
+      </w:r>
+      <w:proofErr w:type="spellEnd"/>
+      <w:r>
+        <w:rPr>
+          <w:rFonts w:ascii="Calibri" w:eastAsia="Calibri" w:hAnsi="Calibri" w:cs="Calibri"/>
+          <w:bCs/>
+          <w:color w:val="000000"/>
+        </w:rPr>
+        <w:t xml:space="preserve">, </w:t>
+      </w:r>
+      <w:proofErr w:type="spellStart"/>
+      <w:r>
+        <w:rPr>
+          <w:rFonts w:ascii="Calibri" w:eastAsia="Calibri" w:hAnsi="Calibri" w:cs="Calibri"/>
+          <w:bCs/>
+          <w:color w:val="000000"/>
+        </w:rPr>
+        <w:t>P</w:t>
+      </w:r>
+      <w:r>
+        <w:rPr>
+          <w:rFonts w:ascii="Calibri" w:eastAsia="Calibri" w:hAnsi="Calibri" w:cs="Calibri"/>
+          <w:bCs/>
+          <w:color w:val="000000"/>
+        </w:rPr>
+        <w:t>ydantic</w:t>
+      </w:r>
+      <w:proofErr w:type="spellEnd"/>
+      <w:r>
+        <w:rPr>
+          <w:rFonts w:ascii="Calibri" w:eastAsia="Calibri" w:hAnsi="Calibri" w:cs="Calibri"/>
+          <w:bCs/>
+          <w:color w:val="000000"/>
+        </w:rPr>
+        <w:t xml:space="preserve">, and </w:t>
+      </w:r>
+      <w:r>
+        <w:rPr>
+          <w:rFonts w:ascii="Calibri" w:eastAsia="Calibri" w:hAnsi="Calibri" w:cs="Calibri"/>
+          <w:bCs/>
+          <w:color w:val="000000"/>
+        </w:rPr>
+        <w:t>I</w:t>
+      </w:r>
+      <w:r>
+        <w:rPr>
+          <w:rFonts w:ascii="Calibri" w:eastAsia="Calibri" w:hAnsi="Calibri" w:cs="Calibri"/>
+          <w:bCs/>
+          <w:color w:val="000000"/>
+        </w:rPr>
+        <w:t>nstructor.</w:t>
+      </w:r>
+    </w:p>
+    <w:p>
+      <w:pPr>
+        <w:pStyle w:val="ListParagraph"/>
+        <w:keepNext/>
+        <w:keepLines/>
+        <w:numPr>
+          <w:ilvl w:val="0"/>
+          <w:numId w:val="9"/>
+        </w:numPr>
+        <w:pBdr>
+          <w:top w:val="nil"/>
+          <w:left w:val="nil"/>
+          <w:bottom w:val="nil"/>
+          <w:right w:val="nil"/>
+          <w:between w:val="nil"/>
+        </w:pBdr>
+        <w:tabs>
+          <w:tab w:val="right" w:pos="10080"/>
+        </w:tabs>
+        <w:spacing w:line="252" w:lineRule="auto"/>
+        <w:rPr>
+          <w:rFonts w:ascii="Calibri" w:eastAsia="Calibri" w:hAnsi="Calibri" w:cs="Calibri"/>
+          <w:bCs/>
+          <w:color w:val="000000"/>
+        </w:rPr>
+      </w:pPr>
+      <w:r>
+        <w:rPr>
+          <w:rFonts w:ascii="Calibri" w:eastAsia="Calibri" w:hAnsi="Calibri" w:cs="Calibri"/>
+          <w:bCs/>
+          <w:color w:val="000000"/>
+        </w:rPr>
+        <w:t xml:space="preserve">Refactored the UI for a public-facing web application according to a new design using Python, Django, </w:t>
+      </w:r>
+      <w:proofErr w:type="spellStart"/>
+      <w:r>
+        <w:rPr>
+          <w:rFonts w:ascii="Calibri" w:eastAsia="Calibri" w:hAnsi="Calibri" w:cs="Calibri"/>
+          <w:bCs/>
+          <w:color w:val="000000"/>
+        </w:rPr>
+        <w:t>TailwindCSS</w:t>
+      </w:r>
+      <w:proofErr w:type="spellEnd"/>
+      <w:r>
+        <w:rPr>
+          <w:rFonts w:ascii="Calibri" w:eastAsia="Calibri" w:hAnsi="Calibri" w:cs="Calibri"/>
+          <w:bCs/>
+          <w:color w:val="000000"/>
+        </w:rPr>
+        <w:t>, and Alpine.js.</w:t>
+      </w:r>
+    </w:p>
+    <w:p>
+      <w:pPr>
+        <w:pStyle w:val="ListParagraph"/>
+        <w:keepNext/>
+        <w:keepLines/>
+        <w:numPr>
+          <w:ilvl w:val="0"/>
+          <w:numId w:val="9"/>
+        </w:numPr>
+        <w:pBdr>
+          <w:top w:val="nil"/>
+          <w:left w:val="nil"/>
+          <w:bottom w:val="nil"/>
+          <w:right w:val="nil"/>
+          <w:between w:val="nil"/>
+        </w:pBdr>
+        <w:tabs>
+          <w:tab w:val="right" w:pos="10080"/>
+        </w:tabs>
+        <w:spacing w:line="252" w:lineRule="auto"/>
+        <w:rPr>
+          <w:rFonts w:ascii="Calibri" w:eastAsia="Calibri" w:hAnsi="Calibri" w:cs="Calibri"/>
+          <w:bCs/>
+          <w:color w:val="000000"/>
+        </w:rPr>
+      </w:pPr>
+      <w:r>
+        <w:rPr>
+          <w:rFonts w:ascii="Calibri" w:eastAsia="Calibri" w:hAnsi="Calibri" w:cs="Calibri"/>
+          <w:bCs/>
+          <w:color w:val="000000"/>
+        </w:rPr>
+        <w:t xml:space="preserve">Created an analytics integrations hub using Python, Django, </w:t>
+      </w:r>
+      <w:proofErr w:type="spellStart"/>
+      <w:r>
+        <w:rPr>
+          <w:rFonts w:ascii="Calibri" w:eastAsia="Calibri" w:hAnsi="Calibri" w:cs="Calibri"/>
+          <w:bCs/>
+          <w:color w:val="000000"/>
+        </w:rPr>
+        <w:t>PosgreSQL</w:t>
+      </w:r>
+      <w:proofErr w:type="spellEnd"/>
+      <w:r>
+        <w:rPr>
+          <w:rFonts w:ascii="Calibri" w:eastAsia="Calibri" w:hAnsi="Calibri" w:cs="Calibri"/>
+          <w:bCs/>
+          <w:color w:val="000000"/>
+        </w:rPr>
+        <w:t xml:space="preserve">, and </w:t>
+      </w:r>
+      <w:proofErr w:type="spellStart"/>
+      <w:r>
+        <w:rPr>
+          <w:rFonts w:ascii="Calibri" w:eastAsia="Calibri" w:hAnsi="Calibri" w:cs="Calibri"/>
+          <w:bCs/>
+          <w:color w:val="000000"/>
+        </w:rPr>
+        <w:t>CraftMyPDF</w:t>
+      </w:r>
+      <w:proofErr w:type="spellEnd"/>
+      <w:r>
+        <w:rPr>
+          <w:rFonts w:ascii="Calibri" w:eastAsia="Calibri" w:hAnsi="Calibri" w:cs="Calibri"/>
+          <w:bCs/>
+          <w:color w:val="000000"/>
+        </w:rPr>
+        <w:t>.</w:t>
+      </w:r>
+    </w:p>
+    <w:p>
+      <w:pPr>
+        <w:pStyle w:val="ListParagraph"/>
+        <w:keepLines/>
+        <w:numPr>
+          <w:ilvl w:val="0"/>
+          <w:numId w:val="9"/>
+        </w:numPr>
+        <w:pBdr>
+          <w:top w:val="nil"/>
+          <w:left w:val="nil"/>
+          <w:bottom w:val="nil"/>
+          <w:right w:val="nil"/>
+          <w:between w:val="nil"/>
+        </w:pBdr>
+        <w:tabs>
+          <w:tab w:val="right" w:pos="10080"/>
+        </w:tabs>
+        <w:spacing w:line="252" w:lineRule="auto"/>
+        <w:rPr>
+          <w:rFonts w:ascii="Calibri" w:eastAsia="Calibri" w:hAnsi="Calibri" w:cs="Calibri"/>
+          <w:bCs/>
+          <w:color w:val="000000"/>
+        </w:rPr>
+      </w:pPr>
+      <w:r>
+        <w:rPr>
+          <w:rFonts w:ascii="Calibri" w:eastAsia="Calibri" w:hAnsi="Calibri" w:cs="Calibri"/>
+          <w:bCs/>
+          <w:color w:val="000000"/>
+        </w:rPr>
+        <w:t>Debugged a complex application written in Elixir/Phoenix.</w:t>
+      </w:r>
+    </w:p>
+    <w:p>
+      <w:pPr>
+        <w:keepLines/>
+        <w:pBdr>
+          <w:top w:val="nil"/>
+          <w:left w:val="nil"/>
+          <w:bottom w:val="nil"/>
+          <w:right w:val="nil"/>
+          <w:between w:val="nil"/>
+        </w:pBdr>
+        <w:tabs>
+          <w:tab w:val="right" w:pos="10080"/>
+        </w:tabs>
+        <w:spacing w:line="252" w:lineRule="auto"/>
+        <w:ind w:left="360"/>
+        <w:rPr>
+          <w:rFonts w:ascii="Calibri" w:eastAsia="Calibri" w:hAnsi="Calibri" w:cs="Calibri"/>
+          <w:bCs/>
+          <w:color w:val="000000"/>
+        </w:rPr>
+      </w:pPr>
+    </w:p>
+    <w:p>
+      <w:pPr>
+        <w:keepNext/>
+        <w:keepLines/>
+        <w:pBdr>
+          <w:top w:val="nil"/>
+          <w:left w:val="nil"/>
+          <w:bottom w:val="nil"/>
+          <w:right w:val="nil"/>
+          <w:between w:val="nil"/>
+        </w:pBdr>
+        <w:tabs>
+          <w:tab w:val="right" w:pos="10080"/>
+        </w:tabs>
+        <w:spacing w:line="252" w:lineRule="auto"/>
+        <w:rPr>
+          <w:rFonts w:ascii="Calibri" w:eastAsia="Calibri" w:hAnsi="Calibri" w:cs="Calibri"/>
+          <w:color w:val="000000"/>
+        </w:rPr>
+      </w:pPr>
+      <w:r>
+        <w:rPr>
+          <w:rFonts w:ascii="Calibri" w:eastAsia="Calibri" w:hAnsi="Calibri" w:cs="Calibri"/>
+          <w:b/>
+          <w:color w:val="000000"/>
+        </w:rPr>
+        <w:t>Shield HealthCare</w:t>
+      </w:r>
+      <w:r>
+        <w:rPr>
+          <w:rFonts w:ascii="Calibri" w:eastAsia="Calibri" w:hAnsi="Calibri" w:cs="Calibri"/>
+          <w:color w:val="000000"/>
+        </w:rPr>
+        <w:t>, Valencia, CA</w:t>
+      </w:r>
+    </w:p>
+    <w:p>
+      <w:pPr>
+        <w:keepNext/>
+        <w:keepLines/>
+        <w:pBdr>
+          <w:top w:val="nil"/>
+          <w:left w:val="nil"/>
+          <w:bottom w:val="nil"/>
+          <w:right w:val="nil"/>
+          <w:between w:val="nil"/>
+        </w:pBdr>
+        <w:tabs>
+          <w:tab w:val="right" w:pos="10080"/>
+        </w:tabs>
+        <w:spacing w:line="252" w:lineRule="auto"/>
+        <w:rPr>
+          <w:rFonts w:ascii="Calibri" w:eastAsia="Calibri" w:hAnsi="Calibri" w:cs="Calibri"/>
+          <w:color w:val="000000"/>
+        </w:rPr>
+      </w:pPr>
+      <w:r>
+        <w:rPr>
+          <w:rFonts w:ascii="Calibri" w:eastAsia="Calibri" w:hAnsi="Calibri" w:cs="Calibri"/>
+          <w:i/>
+          <w:color w:val="000000"/>
+        </w:rPr>
+        <w:t>Senior Training Specialist,</w:t>
+      </w:r>
+      <w:r>
+        <w:rPr>
+          <w:rFonts w:ascii="Calibri" w:eastAsia="Calibri" w:hAnsi="Calibri" w:cs="Calibri"/>
+          <w:color w:val="000000"/>
+        </w:rPr>
+        <w:t xml:space="preserve"> 06/2014-11/2022</w:t>
+      </w:r>
+    </w:p>
+    <w:p>
+      <w:pPr>
+        <w:keepNext/>
+        <w:keepLines/>
+        <w:pBdr>
+          <w:top w:val="nil"/>
+          <w:left w:val="nil"/>
+          <w:bottom w:val="nil"/>
+          <w:right w:val="nil"/>
+          <w:between w:val="nil"/>
+        </w:pBdr>
+        <w:tabs>
+          <w:tab w:val="right" w:pos="10080"/>
+        </w:tabs>
+        <w:spacing w:line="252" w:lineRule="auto"/>
+        <w:rPr>
+          <w:rFonts w:ascii="Calibri" w:eastAsia="Calibri" w:hAnsi="Calibri" w:cs="Calibri"/>
+          <w:color w:val="000000"/>
+        </w:rPr>
+      </w:pPr>
+      <w:r>
+        <w:rPr>
+          <w:rFonts w:ascii="Calibri" w:eastAsia="Calibri" w:hAnsi="Calibri" w:cs="Calibri"/>
+          <w:i/>
+          <w:color w:val="000000"/>
+        </w:rPr>
+        <w:t>Contact Center Training Specialist</w:t>
+      </w:r>
+      <w:r>
+        <w:rPr>
+          <w:rFonts w:ascii="Calibri" w:eastAsia="Calibri" w:hAnsi="Calibri" w:cs="Calibri"/>
+          <w:color w:val="000000"/>
+        </w:rPr>
+        <w:t>, 06/2012-06/2014</w:t>
+      </w:r>
+    </w:p>
+    <w:p>
+      <w:pPr>
+        <w:keepNext/>
+        <w:keepLines/>
+        <w:pBdr>
+          <w:top w:val="nil"/>
+          <w:left w:val="nil"/>
+          <w:bottom w:val="nil"/>
+          <w:right w:val="nil"/>
+          <w:between w:val="nil"/>
+        </w:pBdr>
+        <w:tabs>
+          <w:tab w:val="right" w:pos="10080"/>
+        </w:tabs>
+        <w:spacing w:line="252" w:lineRule="auto"/>
+        <w:rPr>
+          <w:rFonts w:ascii="Calibri" w:eastAsia="Calibri" w:hAnsi="Calibri" w:cs="Calibri"/>
+          <w:color w:val="000000"/>
+        </w:rPr>
+      </w:pPr>
+    </w:p>
+    <w:p>
+      <w:pPr>
+        <w:keepNext/>
+        <w:keepLines/>
+        <w:numPr>
+          <w:ilvl w:val="0"/>
+          <w:numId w:val="2"/>
+        </w:numPr>
+        <w:pBdr>
+          <w:top w:val="nil"/>
+          <w:left w:val="nil"/>
+          <w:bottom w:val="nil"/>
+          <w:right w:val="nil"/>
+          <w:between w:val="nil"/>
+        </w:pBdr>
+        <w:tabs>
+          <w:tab w:val="right" w:pos="10080"/>
+        </w:tabs>
+        <w:spacing w:line="252" w:lineRule="auto"/>
+        <w:rPr>
+          <w:rFonts w:ascii="Calibri" w:eastAsia="Calibri" w:hAnsi="Calibri" w:cs="Calibri"/>
+          <w:color w:val="000000"/>
+        </w:rPr>
+      </w:pPr>
+      <w:r>
+        <w:rPr>
+          <w:rFonts w:ascii="Calibri" w:eastAsia="Calibri" w:hAnsi="Calibri" w:cs="Calibri"/>
+          <w:color w:val="000000"/>
+        </w:rPr>
+        <w:t xml:space="preserve">Selected, implemented, and administered an LMS, e-learning authoring tool, content library, virtual training platform, and adoption platform. </w:t>
+      </w:r>
+    </w:p>
+    <w:p>
+      <w:pPr>
+        <w:keepNext/>
+        <w:keepLines/>
+        <w:numPr>
+          <w:ilvl w:val="0"/>
+          <w:numId w:val="2"/>
+        </w:numPr>
+        <w:pBdr>
+          <w:top w:val="nil"/>
+          <w:left w:val="nil"/>
+          <w:bottom w:val="nil"/>
+          <w:right w:val="nil"/>
+          <w:between w:val="nil"/>
+        </w:pBdr>
+        <w:tabs>
+          <w:tab w:val="right" w:pos="10080"/>
+        </w:tabs>
+        <w:spacing w:line="252" w:lineRule="auto"/>
+        <w:rPr>
+          <w:rFonts w:ascii="Calibri" w:eastAsia="Calibri" w:hAnsi="Calibri" w:cs="Calibri"/>
+        </w:rPr>
+      </w:pPr>
+      <w:r>
+        <w:rPr>
+          <w:rFonts w:ascii="Calibri" w:eastAsia="Calibri" w:hAnsi="Calibri" w:cs="Calibri"/>
+        </w:rPr>
+        <w:t>Built a comprehensive knowledge bank with over 1000 interlinked articles.</w:t>
+      </w:r>
+    </w:p>
+    <w:p>
+      <w:pPr>
+        <w:keepNext/>
+        <w:keepLines/>
+        <w:numPr>
+          <w:ilvl w:val="0"/>
+          <w:numId w:val="2"/>
+        </w:numPr>
+        <w:pBdr>
+          <w:top w:val="nil"/>
+          <w:left w:val="nil"/>
+          <w:bottom w:val="nil"/>
+          <w:right w:val="nil"/>
+          <w:between w:val="nil"/>
+        </w:pBdr>
+        <w:tabs>
+          <w:tab w:val="right" w:pos="10080"/>
+        </w:tabs>
+        <w:spacing w:line="252" w:lineRule="auto"/>
+        <w:rPr>
+          <w:rFonts w:ascii="Calibri" w:eastAsia="Calibri" w:hAnsi="Calibri" w:cs="Calibri"/>
+          <w:color w:val="000000"/>
+        </w:rPr>
+      </w:pPr>
+      <w:r>
+        <w:rPr>
+          <w:rFonts w:ascii="Calibri" w:eastAsia="Calibri" w:hAnsi="Calibri" w:cs="Calibri"/>
+          <w:color w:val="000000"/>
+        </w:rPr>
+        <w:t>Redesigned training for new Customer Service Agents, resulting in 50% faster time to proficiency.</w:t>
+      </w:r>
+    </w:p>
+    <w:p>
+      <w:pPr>
+        <w:pBdr>
+          <w:top w:val="nil"/>
+          <w:left w:val="nil"/>
+          <w:bottom w:val="nil"/>
+          <w:right w:val="nil"/>
+          <w:between w:val="nil"/>
+        </w:pBdr>
+        <w:tabs>
+          <w:tab w:val="right" w:pos="10080"/>
+        </w:tabs>
+        <w:spacing w:line="252" w:lineRule="auto"/>
+        <w:rPr>
+          <w:rFonts w:ascii="Calibri" w:eastAsia="Calibri" w:hAnsi="Calibri" w:cs="Calibri"/>
+          <w:color w:val="000000"/>
+        </w:rPr>
+      </w:pPr>
+    </w:p>
+    <w:p>
+      <w:pPr>
+        <w:keepNext/>
+        <w:keepLines/>
+        <w:pBdr>
+          <w:top w:val="nil"/>
+          <w:left w:val="nil"/>
+          <w:bottom w:val="nil"/>
+          <w:right w:val="nil"/>
+          <w:between w:val="nil"/>
+        </w:pBdr>
+        <w:tabs>
+          <w:tab w:val="right" w:pos="10080"/>
+        </w:tabs>
+        <w:spacing w:line="240" w:lineRule="auto"/>
+        <w:rPr>
+          <w:rFonts w:ascii="Calibri" w:eastAsia="Calibri" w:hAnsi="Calibri" w:cs="Calibri"/>
+          <w:color w:val="000000"/>
+        </w:rPr>
+      </w:pPr>
+      <w:r>
+        <w:rPr>
+          <w:rFonts w:ascii="Calibri" w:eastAsia="Calibri" w:hAnsi="Calibri" w:cs="Calibri"/>
+          <w:b/>
+          <w:color w:val="000000"/>
+        </w:rPr>
+        <w:lastRenderedPageBreak/>
+        <w:t>Montecito Bank &amp; Trust</w:t>
+      </w:r>
+      <w:r>
+        <w:rPr>
+          <w:rFonts w:ascii="Calibri" w:eastAsia="Calibri" w:hAnsi="Calibri" w:cs="Calibri"/>
+          <w:color w:val="000000"/>
+        </w:rPr>
+        <w:t>, Santa Barbara, CA</w:t>
+      </w:r>
+    </w:p>
+    <w:p>
+      <w:pPr>
+        <w:keepNext/>
+        <w:keepLines/>
+        <w:pBdr>
+          <w:top w:val="nil"/>
+          <w:left w:val="nil"/>
+          <w:bottom w:val="nil"/>
+          <w:right w:val="nil"/>
+          <w:between w:val="nil"/>
+        </w:pBdr>
+        <w:tabs>
+          <w:tab w:val="right" w:pos="10080"/>
+        </w:tabs>
+        <w:spacing w:line="240" w:lineRule="auto"/>
+        <w:rPr>
+          <w:rFonts w:ascii="Calibri" w:eastAsia="Calibri" w:hAnsi="Calibri" w:cs="Calibri"/>
+          <w:color w:val="000000"/>
+        </w:rPr>
+      </w:pPr>
+      <w:r>
+        <w:rPr>
+          <w:rFonts w:ascii="Calibri" w:eastAsia="Calibri" w:hAnsi="Calibri" w:cs="Calibri"/>
+          <w:i/>
+          <w:color w:val="000000"/>
+        </w:rPr>
+        <w:t>Training Specialist II,</w:t>
+      </w:r>
+      <w:r>
+        <w:rPr>
+          <w:rFonts w:ascii="Calibri" w:eastAsia="Calibri" w:hAnsi="Calibri" w:cs="Calibri"/>
+          <w:color w:val="000000"/>
+        </w:rPr>
+        <w:t xml:space="preserve"> 04/2010-06/2012</w:t>
+      </w:r>
+    </w:p>
+    <w:p>
+      <w:pPr>
+        <w:keepNext/>
+        <w:keepLines/>
+        <w:pBdr>
+          <w:top w:val="nil"/>
+          <w:left w:val="nil"/>
+          <w:bottom w:val="nil"/>
+          <w:right w:val="nil"/>
+          <w:between w:val="nil"/>
+        </w:pBdr>
+        <w:tabs>
+          <w:tab w:val="right" w:pos="10080"/>
+        </w:tabs>
+        <w:spacing w:line="240" w:lineRule="auto"/>
+        <w:rPr>
+          <w:rFonts w:ascii="Calibri" w:eastAsia="Calibri" w:hAnsi="Calibri" w:cs="Calibri"/>
+          <w:color w:val="000000"/>
+        </w:rPr>
+      </w:pPr>
+      <w:r>
+        <w:rPr>
+          <w:rFonts w:ascii="Calibri" w:eastAsia="Calibri" w:hAnsi="Calibri" w:cs="Calibri"/>
+          <w:i/>
+          <w:color w:val="000000"/>
+        </w:rPr>
+        <w:t>Training Specialist I</w:t>
+      </w:r>
+      <w:r>
+        <w:rPr>
+          <w:rFonts w:ascii="Calibri" w:eastAsia="Calibri" w:hAnsi="Calibri" w:cs="Calibri"/>
+          <w:color w:val="000000"/>
+        </w:rPr>
+        <w:t>, 04/2009-04/2010</w:t>
+      </w:r>
+    </w:p>
+    <w:p>
+      <w:pPr>
+        <w:keepNext/>
+        <w:pBdr>
+          <w:top w:val="nil"/>
+          <w:left w:val="nil"/>
+          <w:bottom w:val="nil"/>
+          <w:right w:val="nil"/>
+          <w:between w:val="nil"/>
+        </w:pBdr>
+        <w:spacing w:line="240" w:lineRule="auto"/>
+        <w:rPr>
+          <w:rFonts w:ascii="Calibri" w:eastAsia="Calibri" w:hAnsi="Calibri" w:cs="Calibri"/>
+          <w:color w:val="000000"/>
+          <w:sz w:val="24"/>
+          <w:szCs w:val="24"/>
+        </w:rPr>
+      </w:pPr>
+    </w:p>
+    <w:p>
+      <w:pPr>
+        <w:numPr>
+          <w:ilvl w:val="0"/>
+          <w:numId w:val="6"/>
+        </w:numPr>
+        <w:rPr>
+          <w:rFonts w:ascii="Calibri" w:eastAsia="Calibri" w:hAnsi="Calibri" w:cs="Calibri"/>
+        </w:rPr>
+      </w:pPr>
+      <w:r>
+        <w:rPr>
+          <w:rFonts w:ascii="Calibri" w:eastAsia="Calibri" w:hAnsi="Calibri" w:cs="Calibri"/>
+        </w:rPr>
+        <w:t>Implemented an LMS and e-learning authoring tools.</w:t>
+      </w:r>
+    </w:p>
+    <w:p>
+      <w:pPr>
+        <w:numPr>
+          <w:ilvl w:val="0"/>
+          <w:numId w:val="6"/>
+        </w:numPr>
+        <w:rPr>
+          <w:rFonts w:ascii="Calibri" w:eastAsia="Calibri" w:hAnsi="Calibri" w:cs="Calibri"/>
+          <w:color w:val="000000"/>
+        </w:rPr>
+      </w:pPr>
+      <w:r>
+        <w:rPr>
+          <w:rFonts w:ascii="Calibri" w:eastAsia="Calibri" w:hAnsi="Calibri" w:cs="Calibri"/>
+        </w:rPr>
+        <w:t xml:space="preserve">Developed training programs for software implementations, regulatory changes, </w:t>
+      </w:r>
+      <w:r>
+        <w:rPr>
+          <w:rFonts w:ascii="Calibri" w:eastAsia="Calibri" w:hAnsi="Calibri" w:cs="Calibri"/>
+        </w:rPr>
+        <w:t>new products.</w:t>
+      </w:r>
+    </w:p>
+    <w:p>
+      <w:pPr>
+        <w:keepLines/>
+        <w:pBdr>
+          <w:top w:val="nil"/>
+          <w:left w:val="nil"/>
+          <w:bottom w:val="nil"/>
+          <w:right w:val="nil"/>
+          <w:between w:val="nil"/>
+        </w:pBdr>
+        <w:tabs>
+          <w:tab w:val="right" w:pos="10080"/>
+        </w:tabs>
+        <w:spacing w:line="252" w:lineRule="auto"/>
+        <w:rPr>
+          <w:rFonts w:ascii="Calibri" w:eastAsia="Calibri" w:hAnsi="Calibri" w:cs="Calibri"/>
+          <w:color w:val="000000"/>
+        </w:rPr>
+      </w:pPr>
+    </w:p>
+    <w:p>
+      <w:pPr>
+        <w:keepLines/>
+        <w:pBdr>
+          <w:top w:val="nil"/>
+          <w:left w:val="nil"/>
+          <w:bottom w:val="nil"/>
+          <w:right w:val="nil"/>
+          <w:between w:val="nil"/>
+        </w:pBdr>
+        <w:tabs>
+          <w:tab w:val="right" w:pos="10080"/>
+        </w:tabs>
+        <w:spacing w:line="252" w:lineRule="auto"/>
+        <w:rPr>
+          <w:rFonts w:ascii="Calibri" w:eastAsia="Calibri" w:hAnsi="Calibri" w:cs="Calibri"/>
+          <w:color w:val="000000"/>
+        </w:rPr>
+      </w:pPr>
+    </w:p>
+    <w:p>
+      <w:pPr>
+        <w:keepNext/>
+        <w:keepLines/>
+        <w:pBdr>
+          <w:top w:val="nil"/>
+          <w:left w:val="nil"/>
+          <w:bottom w:val="nil"/>
+          <w:right w:val="nil"/>
+          <w:between w:val="nil"/>
+        </w:pBdr>
+        <w:tabs>
+          <w:tab w:val="right" w:pos="10080"/>
+        </w:tabs>
+        <w:spacing w:line="252" w:lineRule="auto"/>
+        <w:jc w:val="center"/>
+        <w:rPr>
+          <w:b/>
+          <w:color w:val="666666"/>
+          <w:sz w:val="28"/>
+          <w:szCs w:val="28"/>
+        </w:rPr>
+      </w:pPr>
+      <w:r>
+        <w:rPr>
+          <w:b/>
+          <w:color w:val="666666"/>
+          <w:sz w:val="28"/>
+          <w:szCs w:val="28"/>
+        </w:rPr>
         <w:t>FEATURED PROJECTS</w:t>
       </w:r>
     </w:p>
@@ -1057,7 +2043,19 @@
         <w:rPr>
           <w:rFonts w:ascii="Calibri" w:eastAsia="Calibri" w:hAnsi="Calibri" w:cs="Calibri"/>
         </w:rPr>
-        <w:t xml:space="preserve">, Google PaLM2, MySQL | https://github.com/rmoscoe/odyssey | </w:t>
+        <w:t xml:space="preserve">, Google </w:t>
+      </w:r>
+      <w:r>
+        <w:rPr>
+          <w:rFonts w:ascii="Calibri" w:eastAsia="Calibri" w:hAnsi="Calibri" w:cs="Calibri"/>
+        </w:rPr>
+        <w:t>Gemini</w:t>
+      </w:r>
+      <w:r>
+        <w:rPr>
+          <w:rFonts w:ascii="Calibri" w:eastAsia="Calibri" w:hAnsi="Calibri" w:cs="Calibri"/>
+        </w:rPr>
+        <w:t xml:space="preserve">, MySQL | https://github.com/rmoscoe/odyssey | </w:t>
       </w:r>
       <w:r>
         <w:rPr>
@@ -1193,28 +2191,35 @@
           <w:rFonts w:ascii="Calibri" w:eastAsia="Calibri" w:hAnsi="Calibri" w:cs="Calibri"/>
           <w:bCs/>
         </w:rPr>
-        <w:t>A</w:t>
-      </w:r>
-      <w:r>
-        <w:rPr>
-          <w:rFonts w:ascii="Calibri" w:eastAsia="Calibri" w:hAnsi="Calibri" w:cs="Calibri"/>
-          <w:bCs/>
-        </w:rPr>
-        <w:t xml:space="preserve"> customer support ticketing system</w:t>
-      </w:r>
-      <w:r>
-        <w:rPr>
-          <w:rFonts w:ascii="Calibri" w:eastAsia="Calibri" w:hAnsi="Calibri" w:cs="Calibri"/>
-          <w:bCs/>
-        </w:rPr>
-        <w:t xml:space="preserve">. Customers can </w:t>
-      </w:r>
-      <w:r>
-        <w:rPr>
-          <w:rFonts w:ascii="Calibri" w:eastAsia="Calibri" w:hAnsi="Calibri" w:cs="Calibri"/>
-          <w:bCs/>
-        </w:rPr>
-        <w:t xml:space="preserve">sign up, create tickets, and correspond with agents on a given issue. Agents </w:t>
+        <w:t xml:space="preserve">Customers </w:t>
+      </w:r>
+      <w:r>
+        <w:rPr>
+          <w:rFonts w:ascii="Calibri" w:eastAsia="Calibri" w:hAnsi="Calibri" w:cs="Calibri"/>
+          <w:bCs/>
+        </w:rPr>
+        <w:t xml:space="preserve">create </w:t>
+      </w:r>
+      <w:r>
+        <w:rPr>
+          <w:rFonts w:ascii="Calibri" w:eastAsia="Calibri" w:hAnsi="Calibri" w:cs="Calibri"/>
+          <w:bCs/>
+        </w:rPr>
+        <w:t xml:space="preserve">support </w:t>
+      </w:r>
+      <w:r>
+        <w:rPr>
+          <w:rFonts w:ascii="Calibri" w:eastAsia="Calibri" w:hAnsi="Calibri" w:cs="Calibri"/>
+          <w:bCs/>
+        </w:rPr>
+        <w:t>tickets and correspond with agents</w:t>
+      </w:r>
+      <w:r>
+        <w:rPr>
+          <w:rFonts w:ascii="Calibri" w:eastAsia="Calibri" w:hAnsi="Calibri" w:cs="Calibri"/>
+          <w:bCs/>
+        </w:rPr>
+        <w:t xml:space="preserve">, who </w:t>
       </w:r>
       <w:r>
         <w:rPr>
@@ -1228,7 +2233,35 @@
           <w:rFonts w:ascii="Calibri" w:eastAsia="Calibri" w:hAnsi="Calibri" w:cs="Calibri"/>
           <w:bCs/>
         </w:rPr>
-        <w:t xml:space="preserve"> correspond with customers as well as create notes on given comments.</w:t>
+        <w:t xml:space="preserve"> </w:t>
+      </w:r>
+      <w:r>
+        <w:rPr>
+          <w:rFonts w:ascii="Calibri" w:eastAsia="Calibri" w:hAnsi="Calibri" w:cs="Calibri"/>
+          <w:bCs/>
+        </w:rPr>
+        <w:t>add internal</w:t>
+      </w:r>
+      <w:r>
+        <w:rPr>
+          <w:rFonts w:ascii="Calibri" w:eastAsia="Calibri" w:hAnsi="Calibri" w:cs="Calibri"/>
+          <w:bCs/>
+        </w:rPr>
+        <w:t xml:space="preserve"> notes </w:t>
+      </w:r>
+      <w:r>
+        <w:rPr>
+          <w:rFonts w:ascii="Calibri" w:eastAsia="Calibri" w:hAnsi="Calibri" w:cs="Calibri"/>
+          <w:bCs/>
+        </w:rPr>
+        <w:t>to</w:t>
+      </w:r>
+      <w:r>
+        <w:rPr>
+          <w:rFonts w:ascii="Calibri" w:eastAsia="Calibri" w:hAnsi="Calibri" w:cs="Calibri"/>
+          <w:bCs/>
+        </w:rPr>
+        <w:t xml:space="preserve"> comments.</w:t>
       </w:r>
     </w:p>
     <w:p>
@@ -1326,7 +2359,49 @@
           <w:rFonts w:ascii="Calibri" w:eastAsia="Calibri" w:hAnsi="Calibri" w:cs="Calibri"/>
           <w:bCs/>
         </w:rPr>
-        <w:t>This full-stack application offers a simplified blog service. It includes user registration and authentication functionality and allows users to create blog posts and comment on any user's posts.</w:t>
+        <w:t xml:space="preserve">This </w:t>
+      </w:r>
+      <w:r>
+        <w:rPr>
+          <w:rFonts w:ascii="Calibri" w:eastAsia="Calibri" w:hAnsi="Calibri" w:cs="Calibri"/>
+          <w:bCs/>
+        </w:rPr>
+        <w:t>blog site</w:t>
+      </w:r>
+      <w:r>
+        <w:rPr>
+          <w:rFonts w:ascii="Calibri" w:eastAsia="Calibri" w:hAnsi="Calibri" w:cs="Calibri"/>
+          <w:bCs/>
+        </w:rPr>
+        <w:t xml:space="preserve"> allows users to</w:t>
+      </w:r>
+      <w:r>
+        <w:rPr>
+          <w:rFonts w:ascii="Calibri" w:eastAsia="Calibri" w:hAnsi="Calibri" w:cs="Calibri"/>
+          <w:bCs/>
+        </w:rPr>
+        <w:t xml:space="preserve"> register, authenticate,</w:t>
+      </w:r>
+      <w:r>
+        <w:rPr>
+          <w:rFonts w:ascii="Calibri" w:eastAsia="Calibri" w:hAnsi="Calibri" w:cs="Calibri"/>
+          <w:bCs/>
+        </w:rPr>
+        <w:t xml:space="preserve"> create blog posts</w:t>
+      </w:r>
+      <w:r>
+        <w:rPr>
+          <w:rFonts w:ascii="Calibri" w:eastAsia="Calibri" w:hAnsi="Calibri" w:cs="Calibri"/>
+          <w:bCs/>
+        </w:rPr>
+        <w:t>,</w:t>
+      </w:r>
+      <w:r>
+        <w:rPr>
+          <w:rFonts w:ascii="Calibri" w:eastAsia="Calibri" w:hAnsi="Calibri" w:cs="Calibri"/>
+          <w:bCs/>
+        </w:rPr>
+        <w:t xml:space="preserve"> and comment on any user's posts.</w:t>
       </w:r>
     </w:p>
     <w:p>
@@ -1493,815 +2568,6 @@
         <w:jc w:val="center"/>
         <w:rPr>
           <w:b/>
-          <w:color w:val="666666"/>
-          <w:sz w:val="28"/>
-          <w:szCs w:val="28"/>
-        </w:rPr>
-      </w:pPr>
-      <w:r>
-        <w:rPr>
-          <w:b/>
-          <w:color w:val="666666"/>
-          <w:sz w:val="28"/>
-          <w:szCs w:val="28"/>
-        </w:rPr>
-        <w:t>EXPERIENCE</w:t>
-      </w:r>
-    </w:p>
-    <w:p>
-      <w:pPr>
-        <w:keepNext/>
-        <w:keepLines/>
-        <w:pBdr>
-          <w:top w:val="nil"/>
-          <w:left w:val="nil"/>
-          <w:bottom w:val="nil"/>
-          <w:right w:val="nil"/>
-          <w:between w:val="nil"/>
-        </w:pBdr>
-        <w:tabs>
-          <w:tab w:val="right" w:pos="10080"/>
-        </w:tabs>
-        <w:spacing w:line="252" w:lineRule="auto"/>
-        <w:rPr>
-          <w:rFonts w:ascii="Calibri" w:eastAsia="Calibri" w:hAnsi="Calibri" w:cs="Calibri"/>
-          <w:color w:val="000000"/>
-        </w:rPr>
-      </w:pPr>
-    </w:p>
-    <w:p>
-      <w:pPr>
-        <w:keepNext/>
-        <w:keepLines/>
-        <w:pBdr>
-          <w:top w:val="nil"/>
-          <w:left w:val="nil"/>
-          <w:bottom w:val="nil"/>
-          <w:right w:val="nil"/>
-          <w:between w:val="nil"/>
-        </w:pBdr>
-        <w:tabs>
-          <w:tab w:val="right" w:pos="10080"/>
-        </w:tabs>
-        <w:spacing w:line="252" w:lineRule="auto"/>
-        <w:rPr>
-          <w:rFonts w:ascii="Calibri" w:eastAsia="Calibri" w:hAnsi="Calibri" w:cs="Calibri"/>
-          <w:bCs/>
-          <w:color w:val="000000"/>
-        </w:rPr>
-      </w:pPr>
-      <w:r>
-        <w:rPr>
-          <w:rFonts w:ascii="Calibri" w:eastAsia="Calibri" w:hAnsi="Calibri" w:cs="Calibri"/>
-          <w:b/>
-          <w:color w:val="000000"/>
-        </w:rPr>
-        <w:t>Bruce Clay, Inc</w:t>
-      </w:r>
-      <w:r>
-        <w:rPr>
-          <w:rFonts w:ascii="Calibri" w:eastAsia="Calibri" w:hAnsi="Calibri" w:cs="Calibri"/>
-          <w:bCs/>
-          <w:color w:val="000000"/>
-        </w:rPr>
-        <w:t>, Moorpark, CA (Remote)</w:t>
-      </w:r>
-    </w:p>
-    <w:p>
-      <w:pPr>
-        <w:keepNext/>
-        <w:keepLines/>
-        <w:pBdr>
-          <w:top w:val="nil"/>
-          <w:left w:val="nil"/>
-          <w:bottom w:val="nil"/>
-          <w:right w:val="nil"/>
-          <w:between w:val="nil"/>
-        </w:pBdr>
-        <w:tabs>
-          <w:tab w:val="right" w:pos="10080"/>
-        </w:tabs>
-        <w:spacing w:line="252" w:lineRule="auto"/>
-        <w:rPr>
-          <w:rFonts w:ascii="Calibri" w:eastAsia="Calibri" w:hAnsi="Calibri" w:cs="Calibri"/>
-          <w:bCs/>
-          <w:color w:val="000000"/>
-        </w:rPr>
-      </w:pPr>
-      <w:r>
-        <w:rPr>
-          <w:rFonts w:ascii="Calibri" w:eastAsia="Calibri" w:hAnsi="Calibri" w:cs="Calibri"/>
-          <w:bCs/>
-          <w:i/>
-          <w:iCs/>
-          <w:color w:val="000000"/>
-        </w:rPr>
-        <w:t>Software Engineer (Contract)</w:t>
-      </w:r>
-      <w:r>
-        <w:rPr>
-          <w:rFonts w:ascii="Calibri" w:eastAsia="Calibri" w:hAnsi="Calibri" w:cs="Calibri"/>
-          <w:bCs/>
-          <w:color w:val="000000"/>
-        </w:rPr>
-        <w:t>, 08/2023-Present</w:t>
-      </w:r>
-    </w:p>
-    <w:p>
-      <w:pPr>
-        <w:keepNext/>
-        <w:keepLines/>
-        <w:pBdr>
-          <w:top w:val="nil"/>
-          <w:left w:val="nil"/>
-          <w:bottom w:val="nil"/>
-          <w:right w:val="nil"/>
-          <w:between w:val="nil"/>
-        </w:pBdr>
-        <w:tabs>
-          <w:tab w:val="right" w:pos="10080"/>
-        </w:tabs>
-        <w:spacing w:line="252" w:lineRule="auto"/>
-        <w:rPr>
-          <w:rFonts w:ascii="Calibri" w:eastAsia="Calibri" w:hAnsi="Calibri" w:cs="Calibri"/>
-          <w:bCs/>
-          <w:color w:val="000000"/>
-        </w:rPr>
-      </w:pPr>
-    </w:p>
-    <w:p>
-      <w:pPr>
-        <w:pStyle w:val="ListParagraph"/>
-        <w:keepNext/>
-        <w:keepLines/>
-        <w:numPr>
-          <w:ilvl w:val="0"/>
-          <w:numId w:val="9"/>
-        </w:numPr>
-        <w:pBdr>
-          <w:top w:val="nil"/>
-          <w:left w:val="nil"/>
-          <w:bottom w:val="nil"/>
-          <w:right w:val="nil"/>
-          <w:between w:val="nil"/>
-        </w:pBdr>
-        <w:tabs>
-          <w:tab w:val="right" w:pos="10080"/>
-        </w:tabs>
-        <w:spacing w:line="252" w:lineRule="auto"/>
-        <w:rPr>
-          <w:rFonts w:ascii="Calibri" w:eastAsia="Calibri" w:hAnsi="Calibri" w:cs="Calibri"/>
-          <w:bCs/>
-          <w:color w:val="000000"/>
-        </w:rPr>
-      </w:pPr>
-      <w:r>
-        <w:rPr>
-          <w:rFonts w:ascii="Calibri" w:eastAsia="Calibri" w:hAnsi="Calibri" w:cs="Calibri"/>
-          <w:bCs/>
-          <w:color w:val="000000"/>
-        </w:rPr>
-        <w:t xml:space="preserve">Refactored the UI for a public-facing web application according to a new design using Python, Django, </w:t>
-      </w:r>
-      <w:proofErr w:type="spellStart"/>
-      <w:r>
-        <w:rPr>
-          <w:rFonts w:ascii="Calibri" w:eastAsia="Calibri" w:hAnsi="Calibri" w:cs="Calibri"/>
-          <w:bCs/>
-          <w:color w:val="000000"/>
-        </w:rPr>
-        <w:t>TailwindCSS</w:t>
-      </w:r>
-      <w:proofErr w:type="spellEnd"/>
-      <w:r>
-        <w:rPr>
-          <w:rFonts w:ascii="Calibri" w:eastAsia="Calibri" w:hAnsi="Calibri" w:cs="Calibri"/>
-          <w:bCs/>
-          <w:color w:val="000000"/>
-        </w:rPr>
-        <w:t>, and Alpine.js.</w:t>
-      </w:r>
-    </w:p>
-    <w:p>
-      <w:pPr>
-        <w:pStyle w:val="ListParagraph"/>
-        <w:keepNext/>
-        <w:keepLines/>
-        <w:numPr>
-          <w:ilvl w:val="0"/>
-          <w:numId w:val="9"/>
-        </w:numPr>
-        <w:pBdr>
-          <w:top w:val="nil"/>
-          <w:left w:val="nil"/>
-          <w:bottom w:val="nil"/>
-          <w:right w:val="nil"/>
-          <w:between w:val="nil"/>
-        </w:pBdr>
-        <w:tabs>
-          <w:tab w:val="right" w:pos="10080"/>
-        </w:tabs>
-        <w:spacing w:line="252" w:lineRule="auto"/>
-        <w:rPr>
-          <w:rFonts w:ascii="Calibri" w:eastAsia="Calibri" w:hAnsi="Calibri" w:cs="Calibri"/>
-          <w:bCs/>
-          <w:color w:val="000000"/>
-        </w:rPr>
-      </w:pPr>
-      <w:r>
-        <w:rPr>
-          <w:rFonts w:ascii="Calibri" w:eastAsia="Calibri" w:hAnsi="Calibri" w:cs="Calibri"/>
-          <w:bCs/>
-          <w:color w:val="000000"/>
-        </w:rPr>
-        <w:t xml:space="preserve">Created an analytics integrations hub using Python, Django, </w:t>
-      </w:r>
-      <w:proofErr w:type="spellStart"/>
-      <w:r>
-        <w:rPr>
-          <w:rFonts w:ascii="Calibri" w:eastAsia="Calibri" w:hAnsi="Calibri" w:cs="Calibri"/>
-          <w:bCs/>
-          <w:color w:val="000000"/>
-        </w:rPr>
-        <w:t>PosgreSQL</w:t>
-      </w:r>
-      <w:proofErr w:type="spellEnd"/>
-      <w:r>
-        <w:rPr>
-          <w:rFonts w:ascii="Calibri" w:eastAsia="Calibri" w:hAnsi="Calibri" w:cs="Calibri"/>
-          <w:bCs/>
-          <w:color w:val="000000"/>
-        </w:rPr>
-        <w:t xml:space="preserve">, and </w:t>
-      </w:r>
-      <w:proofErr w:type="spellStart"/>
-      <w:r>
-        <w:rPr>
-          <w:rFonts w:ascii="Calibri" w:eastAsia="Calibri" w:hAnsi="Calibri" w:cs="Calibri"/>
-          <w:bCs/>
-          <w:color w:val="000000"/>
-        </w:rPr>
-        <w:t>CraftMyPDF</w:t>
-      </w:r>
-      <w:proofErr w:type="spellEnd"/>
-      <w:r>
-        <w:rPr>
-          <w:rFonts w:ascii="Calibri" w:eastAsia="Calibri" w:hAnsi="Calibri" w:cs="Calibri"/>
-          <w:bCs/>
-          <w:color w:val="000000"/>
-        </w:rPr>
-        <w:t>.</w:t>
-      </w:r>
-    </w:p>
-    <w:p>
-      <w:pPr>
-        <w:pStyle w:val="ListParagraph"/>
-        <w:keepNext/>
-        <w:keepLines/>
-        <w:numPr>
-          <w:ilvl w:val="0"/>
-          <w:numId w:val="9"/>
-        </w:numPr>
-        <w:pBdr>
-          <w:top w:val="nil"/>
-          <w:left w:val="nil"/>
-          <w:bottom w:val="nil"/>
-          <w:right w:val="nil"/>
-          <w:between w:val="nil"/>
-        </w:pBdr>
-        <w:tabs>
-          <w:tab w:val="right" w:pos="10080"/>
-        </w:tabs>
-        <w:spacing w:line="252" w:lineRule="auto"/>
-        <w:rPr>
-          <w:rFonts w:ascii="Calibri" w:eastAsia="Calibri" w:hAnsi="Calibri" w:cs="Calibri"/>
-          <w:bCs/>
-          <w:color w:val="000000"/>
-        </w:rPr>
-      </w:pPr>
-      <w:r>
-        <w:rPr>
-          <w:rFonts w:ascii="Calibri" w:eastAsia="Calibri" w:hAnsi="Calibri" w:cs="Calibri"/>
-          <w:bCs/>
-          <w:color w:val="000000"/>
-        </w:rPr>
-        <w:t>Cached reports from Google Looker Studio using Python, Django, SQLite, Huey, and Selenium</w:t>
-      </w:r>
-      <w:r>
-        <w:rPr>
-          <w:rFonts w:ascii="Calibri" w:eastAsia="Calibri" w:hAnsi="Calibri" w:cs="Calibri"/>
-          <w:bCs/>
-          <w:color w:val="000000"/>
-        </w:rPr>
-        <w:t>.</w:t>
-      </w:r>
-    </w:p>
-    <w:p>
-      <w:pPr>
-        <w:pStyle w:val="ListParagraph"/>
-        <w:keepLines/>
-        <w:numPr>
-          <w:ilvl w:val="0"/>
-          <w:numId w:val="9"/>
-        </w:numPr>
-        <w:pBdr>
-          <w:top w:val="nil"/>
-          <w:left w:val="nil"/>
-          <w:bottom w:val="nil"/>
-          <w:right w:val="nil"/>
-          <w:between w:val="nil"/>
-        </w:pBdr>
-        <w:tabs>
-          <w:tab w:val="right" w:pos="10080"/>
-        </w:tabs>
-        <w:spacing w:line="252" w:lineRule="auto"/>
-        <w:rPr>
-          <w:rFonts w:ascii="Calibri" w:eastAsia="Calibri" w:hAnsi="Calibri" w:cs="Calibri"/>
-          <w:bCs/>
-          <w:color w:val="000000"/>
-        </w:rPr>
-      </w:pPr>
-      <w:r>
-        <w:rPr>
-          <w:rFonts w:ascii="Calibri" w:eastAsia="Calibri" w:hAnsi="Calibri" w:cs="Calibri"/>
-          <w:bCs/>
-          <w:color w:val="000000"/>
-        </w:rPr>
-        <w:t>Debugged a complex application written in Elixir/Phoenix</w:t>
-      </w:r>
-      <w:r>
-        <w:rPr>
-          <w:rFonts w:ascii="Calibri" w:eastAsia="Calibri" w:hAnsi="Calibri" w:cs="Calibri"/>
-          <w:bCs/>
-          <w:color w:val="000000"/>
-        </w:rPr>
-        <w:t>.</w:t>
-      </w:r>
-    </w:p>
-    <w:p>
-      <w:pPr>
-        <w:keepLines/>
-        <w:pBdr>
-          <w:top w:val="nil"/>
-          <w:left w:val="nil"/>
-          <w:bottom w:val="nil"/>
-          <w:right w:val="nil"/>
-          <w:between w:val="nil"/>
-        </w:pBdr>
-        <w:tabs>
-          <w:tab w:val="right" w:pos="10080"/>
-        </w:tabs>
-        <w:spacing w:line="252" w:lineRule="auto"/>
-        <w:ind w:left="360"/>
-        <w:rPr>
-          <w:rFonts w:ascii="Calibri" w:eastAsia="Calibri" w:hAnsi="Calibri" w:cs="Calibri"/>
-          <w:bCs/>
-          <w:color w:val="000000"/>
-        </w:rPr>
-      </w:pPr>
-    </w:p>
-    <w:p>
-      <w:pPr>
-        <w:keepNext/>
-        <w:keepLines/>
-        <w:pBdr>
-          <w:top w:val="nil"/>
-          <w:left w:val="nil"/>
-          <w:bottom w:val="nil"/>
-          <w:right w:val="nil"/>
-          <w:between w:val="nil"/>
-        </w:pBdr>
-        <w:tabs>
-          <w:tab w:val="right" w:pos="10080"/>
-        </w:tabs>
-        <w:spacing w:line="252" w:lineRule="auto"/>
-        <w:rPr>
-          <w:rFonts w:ascii="Calibri" w:eastAsia="Calibri" w:hAnsi="Calibri" w:cs="Calibri"/>
-          <w:color w:val="000000"/>
-        </w:rPr>
-      </w:pPr>
-      <w:r>
-        <w:rPr>
-          <w:rFonts w:ascii="Calibri" w:eastAsia="Calibri" w:hAnsi="Calibri" w:cs="Calibri"/>
-          <w:b/>
-          <w:color w:val="000000"/>
-        </w:rPr>
-        <w:t>Shield HealthCare</w:t>
-      </w:r>
-      <w:r>
-        <w:rPr>
-          <w:rFonts w:ascii="Calibri" w:eastAsia="Calibri" w:hAnsi="Calibri" w:cs="Calibri"/>
-          <w:color w:val="000000"/>
-        </w:rPr>
-        <w:t>, Valencia, CA</w:t>
-      </w:r>
-    </w:p>
-    <w:p>
-      <w:pPr>
-        <w:keepNext/>
-        <w:keepLines/>
-        <w:pBdr>
-          <w:top w:val="nil"/>
-          <w:left w:val="nil"/>
-          <w:bottom w:val="nil"/>
-          <w:right w:val="nil"/>
-          <w:between w:val="nil"/>
-        </w:pBdr>
-        <w:tabs>
-          <w:tab w:val="right" w:pos="10080"/>
-        </w:tabs>
-        <w:spacing w:line="252" w:lineRule="auto"/>
-        <w:rPr>
-          <w:rFonts w:ascii="Calibri" w:eastAsia="Calibri" w:hAnsi="Calibri" w:cs="Calibri"/>
-          <w:color w:val="000000"/>
-        </w:rPr>
-      </w:pPr>
-      <w:r>
-        <w:rPr>
-          <w:rFonts w:ascii="Calibri" w:eastAsia="Calibri" w:hAnsi="Calibri" w:cs="Calibri"/>
-          <w:i/>
-          <w:color w:val="000000"/>
-        </w:rPr>
-        <w:t>Senior Training Specialist,</w:t>
-      </w:r>
-      <w:r>
-        <w:rPr>
-          <w:rFonts w:ascii="Calibri" w:eastAsia="Calibri" w:hAnsi="Calibri" w:cs="Calibri"/>
-          <w:color w:val="000000"/>
-        </w:rPr>
-        <w:t xml:space="preserve"> 06/2014-11/2022</w:t>
-      </w:r>
-    </w:p>
-    <w:p>
-      <w:pPr>
-        <w:keepNext/>
-        <w:keepLines/>
-        <w:pBdr>
-          <w:top w:val="nil"/>
-          <w:left w:val="nil"/>
-          <w:bottom w:val="nil"/>
-          <w:right w:val="nil"/>
-          <w:between w:val="nil"/>
-        </w:pBdr>
-        <w:tabs>
-          <w:tab w:val="right" w:pos="10080"/>
-        </w:tabs>
-        <w:spacing w:line="252" w:lineRule="auto"/>
-        <w:rPr>
-          <w:rFonts w:ascii="Calibri" w:eastAsia="Calibri" w:hAnsi="Calibri" w:cs="Calibri"/>
-          <w:color w:val="000000"/>
-        </w:rPr>
-      </w:pPr>
-      <w:r>
-        <w:rPr>
-          <w:rFonts w:ascii="Calibri" w:eastAsia="Calibri" w:hAnsi="Calibri" w:cs="Calibri"/>
-          <w:i/>
-          <w:color w:val="000000"/>
-        </w:rPr>
-        <w:t>Contact Center Training Specialist</w:t>
-      </w:r>
-      <w:r>
-        <w:rPr>
-          <w:rFonts w:ascii="Calibri" w:eastAsia="Calibri" w:hAnsi="Calibri" w:cs="Calibri"/>
-          <w:color w:val="000000"/>
-        </w:rPr>
-        <w:t>, 06/2012-06/2014</w:t>
-      </w:r>
-    </w:p>
-    <w:p>
-      <w:pPr>
-        <w:keepNext/>
-        <w:keepLines/>
-        <w:pBdr>
-          <w:top w:val="nil"/>
-          <w:left w:val="nil"/>
-          <w:bottom w:val="nil"/>
-          <w:right w:val="nil"/>
-          <w:between w:val="nil"/>
-        </w:pBdr>
-        <w:tabs>
-          <w:tab w:val="right" w:pos="10080"/>
-        </w:tabs>
-        <w:spacing w:line="252" w:lineRule="auto"/>
-        <w:rPr>
-          <w:rFonts w:ascii="Calibri" w:eastAsia="Calibri" w:hAnsi="Calibri" w:cs="Calibri"/>
-          <w:color w:val="000000"/>
-        </w:rPr>
-      </w:pPr>
-    </w:p>
-    <w:p>
-      <w:pPr>
-        <w:keepNext/>
-        <w:keepLines/>
-        <w:numPr>
-          <w:ilvl w:val="0"/>
-          <w:numId w:val="2"/>
-        </w:numPr>
-        <w:pBdr>
-          <w:top w:val="nil"/>
-          <w:left w:val="nil"/>
-          <w:bottom w:val="nil"/>
-          <w:right w:val="nil"/>
-          <w:between w:val="nil"/>
-        </w:pBdr>
-        <w:tabs>
-          <w:tab w:val="right" w:pos="10080"/>
-        </w:tabs>
-        <w:spacing w:line="252" w:lineRule="auto"/>
-        <w:rPr>
-          <w:rFonts w:ascii="Calibri" w:eastAsia="Calibri" w:hAnsi="Calibri" w:cs="Calibri"/>
-          <w:color w:val="000000"/>
-        </w:rPr>
-      </w:pPr>
-      <w:r>
-        <w:rPr>
-          <w:rFonts w:ascii="Calibri" w:eastAsia="Calibri" w:hAnsi="Calibri" w:cs="Calibri"/>
-          <w:color w:val="000000"/>
-        </w:rPr>
-        <w:t xml:space="preserve">Selected, implemented, and administered an LMS, e-learning authoring tool, content library, virtual training platform, and adoption platform. </w:t>
-      </w:r>
-    </w:p>
-    <w:p>
-      <w:pPr>
-        <w:keepNext/>
-        <w:keepLines/>
-        <w:numPr>
-          <w:ilvl w:val="0"/>
-          <w:numId w:val="2"/>
-        </w:numPr>
-        <w:pBdr>
-          <w:top w:val="nil"/>
-          <w:left w:val="nil"/>
-          <w:bottom w:val="nil"/>
-          <w:right w:val="nil"/>
-          <w:between w:val="nil"/>
-        </w:pBdr>
-        <w:tabs>
-          <w:tab w:val="right" w:pos="10080"/>
-        </w:tabs>
-        <w:spacing w:line="252" w:lineRule="auto"/>
-        <w:rPr>
-          <w:rFonts w:ascii="Calibri" w:eastAsia="Calibri" w:hAnsi="Calibri" w:cs="Calibri"/>
-        </w:rPr>
-      </w:pPr>
-      <w:r>
-        <w:rPr>
-          <w:rFonts w:ascii="Calibri" w:eastAsia="Calibri" w:hAnsi="Calibri" w:cs="Calibri"/>
-        </w:rPr>
-        <w:t>Built a comprehensive knowledge bank with over 1000 interlinked articles.</w:t>
-      </w:r>
-    </w:p>
-    <w:p>
-      <w:pPr>
-        <w:keepNext/>
-        <w:keepLines/>
-        <w:numPr>
-          <w:ilvl w:val="0"/>
-          <w:numId w:val="2"/>
-        </w:numPr>
-        <w:pBdr>
-          <w:top w:val="nil"/>
-          <w:left w:val="nil"/>
-          <w:bottom w:val="nil"/>
-          <w:right w:val="nil"/>
-          <w:between w:val="nil"/>
-        </w:pBdr>
-        <w:tabs>
-          <w:tab w:val="right" w:pos="10080"/>
-        </w:tabs>
-        <w:spacing w:line="252" w:lineRule="auto"/>
-        <w:rPr>
-          <w:rFonts w:ascii="Calibri" w:eastAsia="Calibri" w:hAnsi="Calibri" w:cs="Calibri"/>
-          <w:color w:val="000000"/>
-        </w:rPr>
-      </w:pPr>
-      <w:r>
-        <w:rPr>
-          <w:rFonts w:ascii="Calibri" w:eastAsia="Calibri" w:hAnsi="Calibri" w:cs="Calibri"/>
-          <w:color w:val="000000"/>
-        </w:rPr>
-        <w:t>Redesigned training for new Customer Service Agents, resulting in 50% faster time to proficiency.</w:t>
-      </w:r>
-    </w:p>
-    <w:p>
-      <w:pPr>
-        <w:pBdr>
-          <w:top w:val="nil"/>
-          <w:left w:val="nil"/>
-          <w:bottom w:val="nil"/>
-          <w:right w:val="nil"/>
-          <w:between w:val="nil"/>
-        </w:pBdr>
-        <w:tabs>
-          <w:tab w:val="right" w:pos="10080"/>
-        </w:tabs>
-        <w:spacing w:line="252" w:lineRule="auto"/>
-        <w:rPr>
-          <w:rFonts w:ascii="Calibri" w:eastAsia="Calibri" w:hAnsi="Calibri" w:cs="Calibri"/>
-          <w:color w:val="000000"/>
-        </w:rPr>
-      </w:pPr>
-    </w:p>
-    <w:p>
-      <w:pPr>
-        <w:keepNext/>
-        <w:keepLines/>
-        <w:pBdr>
-          <w:top w:val="nil"/>
-          <w:left w:val="nil"/>
-          <w:bottom w:val="nil"/>
-          <w:right w:val="nil"/>
-          <w:between w:val="nil"/>
-        </w:pBdr>
-        <w:tabs>
-          <w:tab w:val="right" w:pos="10080"/>
-        </w:tabs>
-        <w:spacing w:line="240" w:lineRule="auto"/>
-        <w:rPr>
-          <w:rFonts w:ascii="Calibri" w:eastAsia="Calibri" w:hAnsi="Calibri" w:cs="Calibri"/>
-          <w:color w:val="000000"/>
-        </w:rPr>
-      </w:pPr>
-      <w:r>
-        <w:rPr>
-          <w:rFonts w:ascii="Calibri" w:eastAsia="Calibri" w:hAnsi="Calibri" w:cs="Calibri"/>
-          <w:b/>
-          <w:color w:val="000000"/>
-        </w:rPr>
-        <w:t>Montecito Bank &amp; Trust</w:t>
-      </w:r>
-      <w:r>
-        <w:rPr>
-          <w:rFonts w:ascii="Calibri" w:eastAsia="Calibri" w:hAnsi="Calibri" w:cs="Calibri"/>
-          <w:color w:val="000000"/>
-        </w:rPr>
-        <w:t>, Santa Barbara, CA</w:t>
-      </w:r>
-    </w:p>
-    <w:p>
-      <w:pPr>
-        <w:keepNext/>
-        <w:keepLines/>
-        <w:pBdr>
-          <w:top w:val="nil"/>
-          <w:left w:val="nil"/>
-          <w:bottom w:val="nil"/>
-          <w:right w:val="nil"/>
-          <w:between w:val="nil"/>
-        </w:pBdr>
-        <w:tabs>
-          <w:tab w:val="right" w:pos="10080"/>
-        </w:tabs>
-        <w:spacing w:line="240" w:lineRule="auto"/>
-        <w:rPr>
-          <w:rFonts w:ascii="Calibri" w:eastAsia="Calibri" w:hAnsi="Calibri" w:cs="Calibri"/>
-          <w:color w:val="000000"/>
-        </w:rPr>
-      </w:pPr>
-      <w:r>
-        <w:rPr>
-          <w:rFonts w:ascii="Calibri" w:eastAsia="Calibri" w:hAnsi="Calibri" w:cs="Calibri"/>
-          <w:i/>
-          <w:color w:val="000000"/>
-        </w:rPr>
-        <w:t>Training Specialist II,</w:t>
-      </w:r>
-      <w:r>
-        <w:rPr>
-          <w:rFonts w:ascii="Calibri" w:eastAsia="Calibri" w:hAnsi="Calibri" w:cs="Calibri"/>
-          <w:color w:val="000000"/>
-        </w:rPr>
-        <w:t xml:space="preserve"> 04/2010-06/2012</w:t>
-      </w:r>
-    </w:p>
-    <w:p>
-      <w:pPr>
-        <w:keepNext/>
-        <w:keepLines/>
-        <w:pBdr>
-          <w:top w:val="nil"/>
-          <w:left w:val="nil"/>
-          <w:bottom w:val="nil"/>
-          <w:right w:val="nil"/>
-          <w:between w:val="nil"/>
-        </w:pBdr>
-        <w:tabs>
-          <w:tab w:val="right" w:pos="10080"/>
-        </w:tabs>
-        <w:spacing w:line="240" w:lineRule="auto"/>
-        <w:rPr>
-          <w:rFonts w:ascii="Calibri" w:eastAsia="Calibri" w:hAnsi="Calibri" w:cs="Calibri"/>
-          <w:color w:val="000000"/>
-        </w:rPr>
-      </w:pPr>
-      <w:r>
-        <w:rPr>
-          <w:rFonts w:ascii="Calibri" w:eastAsia="Calibri" w:hAnsi="Calibri" w:cs="Calibri"/>
-          <w:i/>
-          <w:color w:val="000000"/>
-        </w:rPr>
-        <w:t>Training Specialist I</w:t>
-      </w:r>
-      <w:r>
-        <w:rPr>
-          <w:rFonts w:ascii="Calibri" w:eastAsia="Calibri" w:hAnsi="Calibri" w:cs="Calibri"/>
-          <w:color w:val="000000"/>
-        </w:rPr>
-        <w:t>, 04/2009-04/2010</w:t>
-      </w:r>
-    </w:p>
-    <w:p>
-      <w:pPr>
-        <w:keepNext/>
-        <w:pBdr>
-          <w:top w:val="nil"/>
-          <w:left w:val="nil"/>
-          <w:bottom w:val="nil"/>
-          <w:right w:val="nil"/>
-          <w:between w:val="nil"/>
-        </w:pBdr>
-        <w:spacing w:line="240" w:lineRule="auto"/>
-        <w:rPr>
-          <w:rFonts w:ascii="Calibri" w:eastAsia="Calibri" w:hAnsi="Calibri" w:cs="Calibri"/>
-          <w:color w:val="000000"/>
-          <w:sz w:val="24"/>
-          <w:szCs w:val="24"/>
-        </w:rPr>
-      </w:pPr>
-    </w:p>
-    <w:p>
-      <w:pPr>
-        <w:numPr>
-          <w:ilvl w:val="0"/>
-          <w:numId w:val="6"/>
-        </w:numPr>
-        <w:rPr>
-          <w:rFonts w:ascii="Calibri" w:eastAsia="Calibri" w:hAnsi="Calibri" w:cs="Calibri"/>
-        </w:rPr>
-      </w:pPr>
-      <w:r>
-        <w:rPr>
-          <w:rFonts w:ascii="Calibri" w:eastAsia="Calibri" w:hAnsi="Calibri" w:cs="Calibri"/>
-        </w:rPr>
-        <w:t>Implemented an LMS and e-learning authoring tools.</w:t>
-      </w:r>
-    </w:p>
-    <w:p>
-      <w:pPr>
-        <w:numPr>
-          <w:ilvl w:val="0"/>
-          <w:numId w:val="6"/>
-        </w:numPr>
-        <w:rPr>
-          <w:rFonts w:ascii="Calibri" w:eastAsia="Calibri" w:hAnsi="Calibri" w:cs="Calibri"/>
-          <w:color w:val="000000"/>
-        </w:rPr>
-      </w:pPr>
-      <w:r>
-        <w:rPr>
-          <w:rFonts w:ascii="Calibri" w:eastAsia="Calibri" w:hAnsi="Calibri" w:cs="Calibri"/>
-        </w:rPr>
-        <w:t>Developed training and change management programs for 6 software implementations, numerous regulatory changes, and a redesigned product suite.</w:t>
-      </w:r>
-    </w:p>
-    <w:p>
-      <w:pPr>
-        <w:keepLines/>
-        <w:pBdr>
-          <w:top w:val="nil"/>
-          <w:left w:val="nil"/>
-          <w:bottom w:val="nil"/>
-          <w:right w:val="nil"/>
-          <w:between w:val="nil"/>
-        </w:pBdr>
-        <w:tabs>
-          <w:tab w:val="right" w:pos="10080"/>
-        </w:tabs>
-        <w:spacing w:line="252" w:lineRule="auto"/>
-        <w:rPr>
-          <w:rFonts w:ascii="Calibri" w:eastAsia="Calibri" w:hAnsi="Calibri" w:cs="Calibri"/>
-          <w:color w:val="000000"/>
-        </w:rPr>
-      </w:pPr>
-    </w:p>
-    <w:p>
-      <w:pPr>
-        <w:keepNext/>
-        <w:keepLines/>
-        <w:pBdr>
-          <w:top w:val="nil"/>
-          <w:left w:val="nil"/>
-          <w:bottom w:val="nil"/>
-          <w:right w:val="nil"/>
-          <w:between w:val="nil"/>
-        </w:pBdr>
-        <w:tabs>
-          <w:tab w:val="right" w:pos="10080"/>
-        </w:tabs>
-        <w:spacing w:line="252" w:lineRule="auto"/>
-        <w:jc w:val="center"/>
-        <w:rPr>
-          <w:b/>
           <w:color w:val="000000"/>
         </w:rPr>
       </w:pPr>
@@ -2589,67 +2855,6 @@
         <w:rPr>
           <w:rFonts w:ascii="Calibri" w:eastAsia="Calibri" w:hAnsi="Calibri" w:cs="Calibri"/>
           <w:color w:val="666666"/>
-        </w:rPr>
-      </w:pPr>
-    </w:p>
-    <w:p>
-      <w:pPr>
-        <w:pStyle w:val="ListParagraph"/>
-        <w:keepLines/>
-        <w:numPr>
-          <w:ilvl w:val="0"/>
-          <w:numId w:val="11"/>
-        </w:numPr>
-        <w:pBdr>
-          <w:top w:val="nil"/>
-          <w:left w:val="nil"/>
-          <w:bottom w:val="nil"/>
-          <w:right w:val="nil"/>
-          <w:between w:val="nil"/>
-        </w:pBdr>
-        <w:tabs>
-          <w:tab w:val="right" w:pos="10080"/>
-        </w:tabs>
-        <w:spacing w:line="252" w:lineRule="auto"/>
-        <w:rPr>
-          <w:rFonts w:ascii="Calibri" w:eastAsia="Calibri" w:hAnsi="Calibri" w:cs="Calibri"/>
-          <w:color w:val="000000"/>
-        </w:rPr>
-      </w:pPr>
-      <w:r>
-        <w:rPr>
-          <w:rFonts w:ascii="Calibri" w:eastAsia="Calibri" w:hAnsi="Calibri" w:cs="Calibri"/>
-          <w:b/>
-          <w:bCs/>
-          <w:color w:val="000000"/>
-        </w:rPr>
-        <w:t>Elixir 101: Essential Functional Programming Techniques</w:t>
-      </w:r>
-      <w:r>
-        <w:rPr>
-          <w:rFonts w:ascii="Calibri" w:eastAsia="Calibri" w:hAnsi="Calibri" w:cs="Calibri"/>
-          <w:color w:val="000000"/>
-        </w:rPr>
-        <w:t>, 2023, LinkedIn Learning</w:t>
-      </w:r>
-    </w:p>
-    <w:p>
-      <w:pPr>
-        <w:keepLines/>
-        <w:pBdr>
-          <w:top w:val="nil"/>
-          <w:left w:val="nil"/>
-          <w:bottom w:val="nil"/>
-          <w:right w:val="nil"/>
-          <w:between w:val="nil"/>
-        </w:pBdr>
-        <w:tabs>
-          <w:tab w:val="right" w:pos="10080"/>
-        </w:tabs>
-        <w:spacing w:line="252" w:lineRule="auto"/>
-        <w:rPr>
-          <w:rFonts w:ascii="Calibri" w:eastAsia="Calibri" w:hAnsi="Calibri" w:cs="Calibri"/>
-          <w:color w:val="000000"/>
         </w:rPr>
       </w:pPr>
     </w:p>
@@ -2845,7 +3050,7 @@
 </file>
 
 <file path=word/endnotes.xml><?xml version="1.0" encoding="utf-8"?>
-<w:endnotes xmlns:wpc="http://schemas.microsoft.com/office/word/2010/wordprocessingCanvas" xmlns:cx="http://schemas.microsoft.com/office/drawing/2014/chartex" xmlns:cx1="http://schemas.microsoft.com/office/drawing/2015/9/8/chartex" xmlns:cx2="http://schemas.microsoft.com/office/drawing/2015/10/21/chartex" xmlns:cx3="http://schemas.microsoft.com/office/drawing/2016/5/9/chartex" xmlns:cx4="http://schemas.microsoft.com/office/drawing/2016/5/10/chartex" xmlns:cx5="http://schemas.microsoft.com/office/drawing/2016/5/11/chartex" xmlns:cx6="http://schemas.microsoft.com/office/drawing/2016/5/12/chartex" xmlns:cx7="http://schemas.microsoft.com/office/drawing/2016/5/13/chartex" xmlns:cx8="http://schemas.microsoft.com/office/drawing/2016/5/14/chartex" xmlns:mc="http://schemas.openxmlformats.org/markup-compatibility/2006" xmlns:aink="http://schemas.microsoft.com/office/drawing/2016/ink" xmlns:am3d="http://schemas.microsoft.com/office/drawing/2017/model3d" xmlns:o="urn:schemas-microsoft-com:office:office" xmlns:oel="http://schemas.microsoft.com/office/2019/extlst" xmlns:r="http://schemas.openxmlformats.org/officeDocument/2006/relationships" xmlns:m="http://schemas.openxmlformats.org/officeDocument/2006/math" xmlns:v="urn:schemas-microsoft-com:vml" xmlns:wp14="http://schemas.microsoft.com/office/word/2010/wordprocessingDrawing" xmlns:wp="http://schemas.openxmlformats.org/drawingml/2006/wordprocessingDrawing" xmlns:w10="urn:schemas-microsoft-com:office:word" xmlns:w="http://schemas.openxmlformats.org/wordprocessingml/2006/main" xmlns:w14="http://schemas.microsoft.com/office/word/2010/wordml" xmlns:w15="http://schemas.microsoft.com/office/word/2012/wordml" xmlns:w16cex="http://schemas.microsoft.com/office/word/2018/wordml/cex" xmlns:w16cid="http://schemas.microsoft.com/office/word/2016/wordml/cid" xmlns:w16="http://schemas.microsoft.com/office/word/2018/wordml" xmlns:w16sdtdh="http://schemas.microsoft.com/office/word/2020/wordml/sdtdatahash" xmlns:w16se="http://schemas.microsoft.com/office/word/2015/wordml/symex" xmlns:wpg="http://schemas.microsoft.com/office/word/2010/wordprocessingGroup" xmlns:wpi="http://schemas.microsoft.com/office/word/2010/wordprocessingInk" xmlns:wne="http://schemas.microsoft.com/office/word/2006/wordml" xmlns:wps="http://schemas.microsoft.com/office/word/2010/wordprocessingShape" mc:Ignorable="w14 w15 w16se w16cid w16 w16cex w16sdtdh wp14">
+<w:endnotes xmlns:wpc="http://schemas.microsoft.com/office/word/2010/wordprocessingCanvas" xmlns:cx="http://schemas.microsoft.com/office/drawing/2014/chartex" xmlns:cx1="http://schemas.microsoft.com/office/drawing/2015/9/8/chartex" xmlns:cx2="http://schemas.microsoft.com/office/drawing/2015/10/21/chartex" xmlns:cx3="http://schemas.microsoft.com/office/drawing/2016/5/9/chartex" xmlns:cx4="http://schemas.microsoft.com/office/drawing/2016/5/10/chartex" xmlns:cx5="http://schemas.microsoft.com/office/drawing/2016/5/11/chartex" xmlns:cx6="http://schemas.microsoft.com/office/drawing/2016/5/12/chartex" xmlns:cx7="http://schemas.microsoft.com/office/drawing/2016/5/13/chartex" xmlns:cx8="http://schemas.microsoft.com/office/drawing/2016/5/14/chartex" xmlns:mc="http://schemas.openxmlformats.org/markup-compatibility/2006" xmlns:aink="http://schemas.microsoft.com/office/drawing/2016/ink" xmlns:am3d="http://schemas.microsoft.com/office/drawing/2017/model3d" xmlns:o="urn:schemas-microsoft-com:office:office" xmlns:oel="http://schemas.microsoft.com/office/2019/extlst" xmlns:r="http://schemas.openxmlformats.org/officeDocument/2006/relationships" xmlns:m="http://schemas.openxmlformats.org/officeDocument/2006/math" xmlns:v="urn:schemas-microsoft-com:vml" xmlns:wp14="http://schemas.microsoft.com/office/word/2010/wordprocessingDrawing" xmlns:wp="http://schemas.openxmlformats.org/drawingml/2006/wordprocessingDrawing" xmlns:w10="urn:schemas-microsoft-com:office:word" xmlns:w="http://schemas.openxmlformats.org/wordprocessingml/2006/main" xmlns:w14="http://schemas.microsoft.com/office/word/2010/wordml" xmlns:w15="http://schemas.microsoft.com/office/word/2012/wordml" xmlns:w16cex="http://schemas.microsoft.com/office/word/2018/wordml/cex" xmlns:w16cid="http://schemas.microsoft.com/office/word/2016/wordml/cid" xmlns:w16="http://schemas.microsoft.com/office/word/2018/wordml" xmlns:w16du="http://schemas.microsoft.com/office/word/2023/wordml/word16du" xmlns:w16sdtdh="http://schemas.microsoft.com/office/word/2020/wordml/sdtdatahash" xmlns:w16se="http://schemas.microsoft.com/office/word/2015/wordml/symex" xmlns:wpg="http://schemas.microsoft.com/office/word/2010/wordprocessingGroup" xmlns:wpi="http://schemas.microsoft.com/office/word/2010/wordprocessingInk" xmlns:wne="http://schemas.microsoft.com/office/word/2006/wordml" xmlns:wps="http://schemas.microsoft.com/office/word/2010/wordprocessingShape" mc:Ignorable="w14 w15 w16se w16cid w16 w16cex w16sdtdh w16du wp14">
   <w:endnote w:type="separator" w:id="-1">
     <w:p>
       <w:pPr>
@@ -2870,7 +3075,7 @@
 </file>
 
 <file path=word/footnotes.xml><?xml version="1.0" encoding="utf-8"?>
-<w:footnotes xmlns:wpc="http://schemas.microsoft.com/office/word/2010/wordprocessingCanvas" xmlns:cx="http://schemas.microsoft.com/office/drawing/2014/chartex" xmlns:cx1="http://schemas.microsoft.com/office/drawing/2015/9/8/chartex" xmlns:cx2="http://schemas.microsoft.com/office/drawing/2015/10/21/chartex" xmlns:cx3="http://schemas.microsoft.com/office/drawing/2016/5/9/chartex" xmlns:cx4="http://schemas.microsoft.com/office/drawing/2016/5/10/chartex" xmlns:cx5="http://schemas.microsoft.com/office/drawing/2016/5/11/chartex" xmlns:cx6="http://schemas.microsoft.com/office/drawing/2016/5/12/chartex" xmlns:cx7="http://schemas.microsoft.com/office/drawing/2016/5/13/chartex" xmlns:cx8="http://schemas.microsoft.com/office/drawing/2016/5/14/chartex" xmlns:mc="http://schemas.openxmlformats.org/markup-compatibility/2006" xmlns:aink="http://schemas.microsoft.com/office/drawing/2016/ink" xmlns:am3d="http://schemas.microsoft.com/office/drawing/2017/model3d" xmlns:o="urn:schemas-microsoft-com:office:office" xmlns:oel="http://schemas.microsoft.com/office/2019/extlst" xmlns:r="http://schemas.openxmlformats.org/officeDocument/2006/relationships" xmlns:m="http://schemas.openxmlformats.org/officeDocument/2006/math" xmlns:v="urn:schemas-microsoft-com:vml" xmlns:wp14="http://schemas.microsoft.com/office/word/2010/wordprocessingDrawing" xmlns:wp="http://schemas.openxmlformats.org/drawingml/2006/wordprocessingDrawing" xmlns:w10="urn:schemas-microsoft-com:office:word" xmlns:w="http://schemas.openxmlformats.org/wordprocessingml/2006/main" xmlns:w14="http://schemas.microsoft.com/office/word/2010/wordml" xmlns:w15="http://schemas.microsoft.com/office/word/2012/wordml" xmlns:w16cex="http://schemas.microsoft.com/office/word/2018/wordml/cex" xmlns:w16cid="http://schemas.microsoft.com/office/word/2016/wordml/cid" xmlns:w16="http://schemas.microsoft.com/office/word/2018/wordml" xmlns:w16sdtdh="http://schemas.microsoft.com/office/word/2020/wordml/sdtdatahash" xmlns:w16se="http://schemas.microsoft.com/office/word/2015/wordml/symex" xmlns:wpg="http://schemas.microsoft.com/office/word/2010/wordprocessingGroup" xmlns:wpi="http://schemas.microsoft.com/office/word/2010/wordprocessingInk" xmlns:wne="http://schemas.microsoft.com/office/word/2006/wordml" xmlns:wps="http://schemas.microsoft.com/office/word/2010/wordprocessingShape" mc:Ignorable="w14 w15 w16se w16cid w16 w16cex w16sdtdh wp14">
+<w:footnotes xmlns:wpc="http://schemas.microsoft.com/office/word/2010/wordprocessingCanvas" xmlns:cx="http://schemas.microsoft.com/office/drawing/2014/chartex" xmlns:cx1="http://schemas.microsoft.com/office/drawing/2015/9/8/chartex" xmlns:cx2="http://schemas.microsoft.com/office/drawing/2015/10/21/chartex" xmlns:cx3="http://schemas.microsoft.com/office/drawing/2016/5/9/chartex" xmlns:cx4="http://schemas.microsoft.com/office/drawing/2016/5/10/chartex" xmlns:cx5="http://schemas.microsoft.com/office/drawing/2016/5/11/chartex" xmlns:cx6="http://schemas.microsoft.com/office/drawing/2016/5/12/chartex" xmlns:cx7="http://schemas.microsoft.com/office/drawing/2016/5/13/chartex" xmlns:cx8="http://schemas.microsoft.com/office/drawing/2016/5/14/chartex" xmlns:mc="http://schemas.openxmlformats.org/markup-compatibility/2006" xmlns:aink="http://schemas.microsoft.com/office/drawing/2016/ink" xmlns:am3d="http://schemas.microsoft.com/office/drawing/2017/model3d" xmlns:o="urn:schemas-microsoft-com:office:office" xmlns:oel="http://schemas.microsoft.com/office/2019/extlst" xmlns:r="http://schemas.openxmlformats.org/officeDocument/2006/relationships" xmlns:m="http://schemas.openxmlformats.org/officeDocument/2006/math" xmlns:v="urn:schemas-microsoft-com:vml" xmlns:wp14="http://schemas.microsoft.com/office/word/2010/wordprocessingDrawing" xmlns:wp="http://schemas.openxmlformats.org/drawingml/2006/wordprocessingDrawing" xmlns:w10="urn:schemas-microsoft-com:office:word" xmlns:w="http://schemas.openxmlformats.org/wordprocessingml/2006/main" xmlns:w14="http://schemas.microsoft.com/office/word/2010/wordml" xmlns:w15="http://schemas.microsoft.com/office/word/2012/wordml" xmlns:w16cex="http://schemas.microsoft.com/office/word/2018/wordml/cex" xmlns:w16cid="http://schemas.microsoft.com/office/word/2016/wordml/cid" xmlns:w16="http://schemas.microsoft.com/office/word/2018/wordml" xmlns:w16du="http://schemas.microsoft.com/office/word/2023/wordml/word16du" xmlns:w16sdtdh="http://schemas.microsoft.com/office/word/2020/wordml/sdtdatahash" xmlns:w16se="http://schemas.microsoft.com/office/word/2015/wordml/symex" xmlns:wpg="http://schemas.microsoft.com/office/word/2010/wordprocessingGroup" xmlns:wpi="http://schemas.microsoft.com/office/word/2010/wordprocessingInk" xmlns:wne="http://schemas.microsoft.com/office/word/2006/wordml" xmlns:wps="http://schemas.microsoft.com/office/word/2010/wordprocessingShape" mc:Ignorable="w14 w15 w16se w16cid w16 w16cex w16sdtdh w16du wp14">
   <w:footnote w:type="separator" w:id="-1">
     <w:p>
       <w:pPr>
@@ -2895,7 +3100,7 @@
 </file>
 
 <file path=word/header1.xml><?xml version="1.0" encoding="utf-8"?>
-<w:hdr xmlns:wpc="http://schemas.microsoft.com/office/word/2010/wordprocessingCanvas" xmlns:cx="http://schemas.microsoft.com/office/drawing/2014/chartex" xmlns:cx1="http://schemas.microsoft.com/office/drawing/2015/9/8/chartex" xmlns:cx2="http://schemas.microsoft.com/office/drawing/2015/10/21/chartex" xmlns:cx3="http://schemas.microsoft.com/office/drawing/2016/5/9/chartex" xmlns:cx4="http://schemas.microsoft.com/office/drawing/2016/5/10/chartex" xmlns:cx5="http://schemas.microsoft.com/office/drawing/2016/5/11/chartex" xmlns:cx6="http://schemas.microsoft.com/office/drawing/2016/5/12/chartex" xmlns:cx7="http://schemas.microsoft.com/office/drawing/2016/5/13/chartex" xmlns:cx8="http://schemas.microsoft.com/office/drawing/2016/5/14/chartex" xmlns:mc="http://schemas.openxmlformats.org/markup-compatibility/2006" xmlns:aink="http://schemas.microsoft.com/office/drawing/2016/ink" xmlns:am3d="http://schemas.microsoft.com/office/drawing/2017/model3d" xmlns:o="urn:schemas-microsoft-com:office:office" xmlns:oel="http://schemas.microsoft.com/office/2019/extlst" xmlns:r="http://schemas.openxmlformats.org/officeDocument/2006/relationships" xmlns:m="http://schemas.openxmlformats.org/officeDocument/2006/math" xmlns:v="urn:schemas-microsoft-com:vml" xmlns:wp14="http://schemas.microsoft.com/office/word/2010/wordprocessingDrawing" xmlns:wp="http://schemas.openxmlformats.org/drawingml/2006/wordprocessingDrawing" xmlns:w10="urn:schemas-microsoft-com:office:word" xmlns:w="http://schemas.openxmlformats.org/wordprocessingml/2006/main" xmlns:w14="http://schemas.microsoft.com/office/word/2010/wordml" xmlns:w15="http://schemas.microsoft.com/office/word/2012/wordml" xmlns:w16cex="http://schemas.microsoft.com/office/word/2018/wordml/cex" xmlns:w16cid="http://schemas.microsoft.com/office/word/2016/wordml/cid" xmlns:w16="http://schemas.microsoft.com/office/word/2018/wordml" xmlns:w16sdtdh="http://schemas.microsoft.com/office/word/2020/wordml/sdtdatahash" xmlns:w16se="http://schemas.microsoft.com/office/word/2015/wordml/symex" xmlns:wpg="http://schemas.microsoft.com/office/word/2010/wordprocessingGroup" xmlns:wpi="http://schemas.microsoft.com/office/word/2010/wordprocessingInk" xmlns:wne="http://schemas.microsoft.com/office/word/2006/wordml" xmlns:wps="http://schemas.microsoft.com/office/word/2010/wordprocessingShape" mc:Ignorable="w14 w15 w16se w16cid w16 w16cex w16sdtdh wp14">
+<w:hdr xmlns:wpc="http://schemas.microsoft.com/office/word/2010/wordprocessingCanvas" xmlns:cx="http://schemas.microsoft.com/office/drawing/2014/chartex" xmlns:cx1="http://schemas.microsoft.com/office/drawing/2015/9/8/chartex" xmlns:cx2="http://schemas.microsoft.com/office/drawing/2015/10/21/chartex" xmlns:cx3="http://schemas.microsoft.com/office/drawing/2016/5/9/chartex" xmlns:cx4="http://schemas.microsoft.com/office/drawing/2016/5/10/chartex" xmlns:cx5="http://schemas.microsoft.com/office/drawing/2016/5/11/chartex" xmlns:cx6="http://schemas.microsoft.com/office/drawing/2016/5/12/chartex" xmlns:cx7="http://schemas.microsoft.com/office/drawing/2016/5/13/chartex" xmlns:cx8="http://schemas.microsoft.com/office/drawing/2016/5/14/chartex" xmlns:mc="http://schemas.openxmlformats.org/markup-compatibility/2006" xmlns:aink="http://schemas.microsoft.com/office/drawing/2016/ink" xmlns:am3d="http://schemas.microsoft.com/office/drawing/2017/model3d" xmlns:o="urn:schemas-microsoft-com:office:office" xmlns:oel="http://schemas.microsoft.com/office/2019/extlst" xmlns:r="http://schemas.openxmlformats.org/officeDocument/2006/relationships" xmlns:m="http://schemas.openxmlformats.org/officeDocument/2006/math" xmlns:v="urn:schemas-microsoft-com:vml" xmlns:wp14="http://schemas.microsoft.com/office/word/2010/wordprocessingDrawing" xmlns:wp="http://schemas.openxmlformats.org/drawingml/2006/wordprocessingDrawing" xmlns:w10="urn:schemas-microsoft-com:office:word" xmlns:w="http://schemas.openxmlformats.org/wordprocessingml/2006/main" xmlns:w14="http://schemas.microsoft.com/office/word/2010/wordml" xmlns:w15="http://schemas.microsoft.com/office/word/2012/wordml" xmlns:w16cex="http://schemas.microsoft.com/office/word/2018/wordml/cex" xmlns:w16cid="http://schemas.microsoft.com/office/word/2016/wordml/cid" xmlns:w16="http://schemas.microsoft.com/office/word/2018/wordml" xmlns:w16du="http://schemas.microsoft.com/office/word/2023/wordml/word16du" xmlns:w16sdtdh="http://schemas.microsoft.com/office/word/2020/wordml/sdtdatahash" xmlns:w16se="http://schemas.microsoft.com/office/word/2015/wordml/symex" xmlns:wpg="http://schemas.microsoft.com/office/word/2010/wordprocessingGroup" xmlns:wpi="http://schemas.microsoft.com/office/word/2010/wordprocessingInk" xmlns:wne="http://schemas.microsoft.com/office/word/2006/wordml" xmlns:wps="http://schemas.microsoft.com/office/word/2010/wordprocessingShape" mc:Ignorable="w14 w15 w16se w16cid w16 w16cex w16sdtdh w16du wp14">
   <w:p>
     <w:pPr>
       <w:pBdr>
@@ -2942,7 +3147,7 @@
 </file>
 
 <file path=word/numbering.xml><?xml version="1.0" encoding="utf-8"?>
-<w:numbering xmlns:wpc="http://schemas.microsoft.com/office/word/2010/wordprocessingCanvas" xmlns:cx="http://schemas.microsoft.com/office/drawing/2014/chartex" xmlns:cx1="http://schemas.microsoft.com/office/drawing/2015/9/8/chartex" xmlns:cx2="http://schemas.microsoft.com/office/drawing/2015/10/21/chartex" xmlns:cx3="http://schemas.microsoft.com/office/drawing/2016/5/9/chartex" xmlns:cx4="http://schemas.microsoft.com/office/drawing/2016/5/10/chartex" xmlns:cx5="http://schemas.microsoft.com/office/drawing/2016/5/11/chartex" xmlns:cx6="http://schemas.microsoft.com/office/drawing/2016/5/12/chartex" xmlns:cx7="http://schemas.microsoft.com/office/drawing/2016/5/13/chartex" xmlns:cx8="http://schemas.microsoft.com/office/drawing/2016/5/14/chartex" xmlns:mc="http://schemas.openxmlformats.org/markup-compatibility/2006" xmlns:aink="http://schemas.microsoft.com/office/drawing/2016/ink" xmlns:am3d="http://schemas.microsoft.com/office/drawing/2017/model3d" xmlns:o="urn:schemas-microsoft-com:office:office" xmlns:oel="http://schemas.microsoft.com/office/2019/extlst" xmlns:r="http://schemas.openxmlformats.org/officeDocument/2006/relationships" xmlns:m="http://schemas.openxmlformats.org/officeDocument/2006/math" xmlns:v="urn:schemas-microsoft-com:vml" xmlns:wp14="http://schemas.microsoft.com/office/word/2010/wordprocessingDrawing" xmlns:wp="http://schemas.openxmlformats.org/drawingml/2006/wordprocessingDrawing" xmlns:w10="urn:schemas-microsoft-com:office:word" xmlns:w="http://schemas.openxmlformats.org/wordprocessingml/2006/main" xmlns:w14="http://schemas.microsoft.com/office/word/2010/wordml" xmlns:w15="http://schemas.microsoft.com/office/word/2012/wordml" xmlns:w16cex="http://schemas.microsoft.com/office/word/2018/wordml/cex" xmlns:w16cid="http://schemas.microsoft.com/office/word/2016/wordml/cid" xmlns:w16="http://schemas.microsoft.com/office/word/2018/wordml" xmlns:w16sdtdh="http://schemas.microsoft.com/office/word/2020/wordml/sdtdatahash" xmlns:w16se="http://schemas.microsoft.com/office/word/2015/wordml/symex" xmlns:wpg="http://schemas.microsoft.com/office/word/2010/wordprocessingGroup" xmlns:wpi="http://schemas.microsoft.com/office/word/2010/wordprocessingInk" xmlns:wne="http://schemas.microsoft.com/office/word/2006/wordml" xmlns:wps="http://schemas.microsoft.com/office/word/2010/wordprocessingShape" mc:Ignorable="w14 w15 w16se w16cid w16 w16cex w16sdtdh wp14">
+<w:numbering xmlns:wpc="http://schemas.microsoft.com/office/word/2010/wordprocessingCanvas" xmlns:cx="http://schemas.microsoft.com/office/drawing/2014/chartex" xmlns:cx1="http://schemas.microsoft.com/office/drawing/2015/9/8/chartex" xmlns:cx2="http://schemas.microsoft.com/office/drawing/2015/10/21/chartex" xmlns:cx3="http://schemas.microsoft.com/office/drawing/2016/5/9/chartex" xmlns:cx4="http://schemas.microsoft.com/office/drawing/2016/5/10/chartex" xmlns:cx5="http://schemas.microsoft.com/office/drawing/2016/5/11/chartex" xmlns:cx6="http://schemas.microsoft.com/office/drawing/2016/5/12/chartex" xmlns:cx7="http://schemas.microsoft.com/office/drawing/2016/5/13/chartex" xmlns:cx8="http://schemas.microsoft.com/office/drawing/2016/5/14/chartex" xmlns:mc="http://schemas.openxmlformats.org/markup-compatibility/2006" xmlns:aink="http://schemas.microsoft.com/office/drawing/2016/ink" xmlns:am3d="http://schemas.microsoft.com/office/drawing/2017/model3d" xmlns:o="urn:schemas-microsoft-com:office:office" xmlns:oel="http://schemas.microsoft.com/office/2019/extlst" xmlns:r="http://schemas.openxmlformats.org/officeDocument/2006/relationships" xmlns:m="http://schemas.openxmlformats.org/officeDocument/2006/math" xmlns:v="urn:schemas-microsoft-com:vml" xmlns:wp14="http://schemas.microsoft.com/office/word/2010/wordprocessingDrawing" xmlns:wp="http://schemas.openxmlformats.org/drawingml/2006/wordprocessingDrawing" xmlns:w10="urn:schemas-microsoft-com:office:word" xmlns:w="http://schemas.openxmlformats.org/wordprocessingml/2006/main" xmlns:w14="http://schemas.microsoft.com/office/word/2010/wordml" xmlns:w15="http://schemas.microsoft.com/office/word/2012/wordml" xmlns:w16cex="http://schemas.microsoft.com/office/word/2018/wordml/cex" xmlns:w16cid="http://schemas.microsoft.com/office/word/2016/wordml/cid" xmlns:w16="http://schemas.microsoft.com/office/word/2018/wordml" xmlns:w16du="http://schemas.microsoft.com/office/word/2023/wordml/word16du" xmlns:w16sdtdh="http://schemas.microsoft.com/office/word/2020/wordml/sdtdatahash" xmlns:w16se="http://schemas.microsoft.com/office/word/2015/wordml/symex" xmlns:wpg="http://schemas.microsoft.com/office/word/2010/wordprocessingGroup" xmlns:wpi="http://schemas.microsoft.com/office/word/2010/wordprocessingInk" xmlns:wne="http://schemas.microsoft.com/office/word/2006/wordml" xmlns:wps="http://schemas.microsoft.com/office/word/2010/wordprocessingShape" mc:Ignorable="w14 w15 w16se w16cid w16 w16cex w16sdtdh w16du wp14">
   <w:abstractNum w:abstractNumId="0" w15:restartNumberingAfterBreak="0">
     <w:nsid w:val="0E382185"/>
     <w:multiLevelType w:val="multilevel"/>
@@ -4339,7 +4544,7 @@
 </file>
 
 <file path=word/styles.xml><?xml version="1.0" encoding="utf-8"?>
-<w:styles xmlns:mc="http://schemas.openxmlformats.org/markup-compatibility/2006" xmlns:r="http://schemas.openxmlformats.org/officeDocument/2006/relationships" xmlns:w="http://schemas.openxmlformats.org/wordprocessingml/2006/main" xmlns:w14="http://schemas.microsoft.com/office/word/2010/wordml" xmlns:w15="http://schemas.microsoft.com/office/word/2012/wordml" xmlns:w16cex="http://schemas.microsoft.com/office/word/2018/wordml/cex" xmlns:w16cid="http://schemas.microsoft.com/office/word/2016/wordml/cid" xmlns:w16="http://schemas.microsoft.com/office/word/2018/wordml" xmlns:w16sdtdh="http://schemas.microsoft.com/office/word/2020/wordml/sdtdatahash" xmlns:w16se="http://schemas.microsoft.com/office/word/2015/wordml/symex" mc:Ignorable="w14 w15 w16se w16cid w16 w16cex w16sdtdh">
+<w:styles xmlns:mc="http://schemas.openxmlformats.org/markup-compatibility/2006" xmlns:r="http://schemas.openxmlformats.org/officeDocument/2006/relationships" xmlns:w="http://schemas.openxmlformats.org/wordprocessingml/2006/main" xmlns:w14="http://schemas.microsoft.com/office/word/2010/wordml" xmlns:w15="http://schemas.microsoft.com/office/word/2012/wordml" xmlns:w16cex="http://schemas.microsoft.com/office/word/2018/wordml/cex" xmlns:w16cid="http://schemas.microsoft.com/office/word/2016/wordml/cid" xmlns:w16="http://schemas.microsoft.com/office/word/2018/wordml" xmlns:w16du="http://schemas.microsoft.com/office/word/2023/wordml/word16du" xmlns:w16sdtdh="http://schemas.microsoft.com/office/word/2020/wordml/sdtdatahash" xmlns:w16se="http://schemas.microsoft.com/office/word/2015/wordml/symex" mc:Ignorable="w14 w15 w16se w16cid w16 w16cex w16sdtdh w16du">
   <w:docDefaults>
     <w:rPrDefault>
       <w:rPr>

</xml_diff>